<commit_message>
Primer analisis de complejidad
</commit_message>
<xml_diff>
--- a/Introducción.docx
+++ b/Introducción.docx
@@ -9,18 +9,17 @@
     </w:p>
     <w:sdt>
       <w:sdtPr>
+        <w:rPr>
+          <w:rFonts w:eastAsiaTheme="minorHAnsi"/>
+          <w:lang w:eastAsia="en-US"/>
+        </w:rPr>
         <w:id w:val="-422955060"/>
         <w:docPartObj>
           <w:docPartGallery w:val="Cover Pages"/>
           <w:docPartUnique/>
         </w:docPartObj>
       </w:sdtPr>
-      <w:sdtEndPr>
-        <w:rPr>
-          <w:rFonts w:eastAsiaTheme="minorHAnsi"/>
-          <w:lang w:eastAsia="en-US"/>
-        </w:rPr>
-      </w:sdtEndPr>
+      <w:sdtEndPr/>
       <w:sdtContent>
         <w:p>
           <w:pPr>
@@ -160,6 +159,7 @@
                                       <w:calendar w:val="gregorian"/>
                                     </w:date>
                                   </w:sdtPr>
+                                  <w:sdtEndPr/>
                                   <w:sdtContent>
                                     <w:p>
                                       <w:pPr>
@@ -3608,6 +3608,7 @@
           <w:r>
             <w:rPr>
               <w:noProof/>
+              <w:lang w:eastAsia="es-ES"/>
             </w:rPr>
             <mc:AlternateContent>
               <mc:Choice Requires="wps">
@@ -3738,6 +3739,7 @@
           <w:r>
             <w:rPr>
               <w:noProof/>
+              <w:lang w:eastAsia="es-ES"/>
             </w:rPr>
             <mc:AlternateContent>
               <mc:Choice Requires="wps">
@@ -3830,6 +3832,7 @@
                                     <w:dataBinding w:prefixMappings="xmlns:ns0='http://purl.org/dc/elements/1.1/' xmlns:ns1='http://schemas.openxmlformats.org/package/2006/metadata/core-properties' " w:xpath="/ns1:coreProperties[1]/ns0:title[1]" w:storeItemID="{6C3C8BC8-F283-45AE-878A-BAB7291924A1}"/>
                                     <w:text/>
                                   </w:sdtPr>
+                                  <w:sdtEndPr/>
                                   <w:sdtContent>
                                     <w:r>
                                       <w:rPr>
@@ -3865,6 +3868,7 @@
                                     <w:dataBinding w:prefixMappings="xmlns:ns0='http://purl.org/dc/elements/1.1/' xmlns:ns1='http://schemas.openxmlformats.org/package/2006/metadata/core-properties' " w:xpath="/ns1:coreProperties[1]/ns0:subject[1]" w:storeItemID="{6C3C8BC8-F283-45AE-878A-BAB7291924A1}"/>
                                     <w:text/>
                                   </w:sdtPr>
+                                  <w:sdtEndPr/>
                                   <w:sdtContent>
                                     <w:r>
                                       <w:rPr>
@@ -4017,12 +4021,14 @@
         <w:rPr>
           <w:rStyle w:val="nfasis"/>
           <w:i w:val="0"/>
+          <w:sz w:val="24"/>
         </w:rPr>
       </w:pPr>
       <w:r>
         <w:rPr>
           <w:rStyle w:val="nfasis"/>
           <w:i w:val="0"/>
+          <w:sz w:val="24"/>
         </w:rPr>
         <w:t>El problema del conteo de invers</w:t>
       </w:r>
@@ -4030,6 +4036,7 @@
         <w:rPr>
           <w:rStyle w:val="nfasis"/>
           <w:i w:val="0"/>
+          <w:sz w:val="24"/>
         </w:rPr>
         <w:t xml:space="preserve">iones, normalmente efectuado sobre </w:t>
       </w:r>
@@ -4037,6 +4044,7 @@
         <w:rPr>
           <w:rStyle w:val="nfasis"/>
           <w:i w:val="0"/>
+          <w:sz w:val="24"/>
         </w:rPr>
         <w:t>array</w:t>
       </w:r>
@@ -4044,6 +4052,7 @@
         <w:rPr>
           <w:rStyle w:val="nfasis"/>
           <w:i w:val="0"/>
+          <w:sz w:val="24"/>
         </w:rPr>
         <w:t>s,</w:t>
       </w:r>
@@ -4051,6 +4060,7 @@
         <w:rPr>
           <w:rStyle w:val="nfasis"/>
           <w:i w:val="0"/>
+          <w:sz w:val="24"/>
         </w:rPr>
         <w:t xml:space="preserve"> nos in</w:t>
       </w:r>
@@ -4058,6 +4068,7 @@
         <w:rPr>
           <w:rStyle w:val="nfasis"/>
           <w:i w:val="0"/>
+          <w:sz w:val="24"/>
         </w:rPr>
         <w:t>dica lo desordenado que esta dicho</w:t>
       </w:r>
@@ -4065,6 +4076,7 @@
         <w:rPr>
           <w:rStyle w:val="nfasis"/>
           <w:i w:val="0"/>
+          <w:sz w:val="24"/>
         </w:rPr>
         <w:t xml:space="preserve"> array, o lo que es lo mismo el número de movimientos que se tiene que llevar acabo para </w:t>
       </w:r>
@@ -4072,6 +4084,7 @@
         <w:rPr>
           <w:rStyle w:val="nfasis"/>
           <w:i w:val="0"/>
+          <w:sz w:val="24"/>
         </w:rPr>
         <w:t>ordenar  de menor a mayor (o de mayor a menor) los elementos de un array de tamaño n.</w:t>
       </w:r>
@@ -4082,12 +4095,14 @@
         <w:rPr>
           <w:rStyle w:val="nfasis"/>
           <w:i w:val="0"/>
+          <w:sz w:val="24"/>
         </w:rPr>
       </w:pPr>
       <w:r>
         <w:rPr>
           <w:rStyle w:val="nfasis"/>
           <w:i w:val="0"/>
+          <w:sz w:val="24"/>
         </w:rPr>
         <w:t>Siguiendo con el método de programación Divide y Vencerás,  vamos dividiendo este array en arrays más pequeños para ordenarlos,  una vez ordenados, procedemos a combinarlos y ver si hay que ordenarlo o no. El número total de inversiones por tanto serán desde los arrays más pequeños</w:t>
       </w:r>
@@ -4095,6 +4110,7 @@
         <w:rPr>
           <w:rStyle w:val="nfasis"/>
           <w:i w:val="0"/>
+          <w:sz w:val="24"/>
         </w:rPr>
         <w:t>, sumados con los de las distintas</w:t>
       </w:r>
@@ -4102,6 +4118,7 @@
         <w:rPr>
           <w:rStyle w:val="nfasis"/>
           <w:i w:val="0"/>
+          <w:sz w:val="24"/>
         </w:rPr>
         <w:t xml:space="preserve"> combinaciones </w:t>
       </w:r>
@@ -4109,6 +4126,7 @@
         <w:rPr>
           <w:rStyle w:val="nfasis"/>
           <w:i w:val="0"/>
+          <w:sz w:val="24"/>
         </w:rPr>
         <w:t xml:space="preserve">hasta obtener el array ordenado de tamaño n. </w:t>
       </w:r>
@@ -4125,13 +4143,31 @@
         <w:rPr>
           <w:rStyle w:val="nfasis"/>
           <w:i w:val="0"/>
-        </w:rPr>
-        <w:t>En este estudio vamos a ver una variante del MergeSort en el cual aparte de ordenar el array</w:t>
-      </w:r>
-      <w:r>
-        <w:rPr>
-          <w:rStyle w:val="nfasis"/>
-          <w:i w:val="0"/>
+          <w:sz w:val="24"/>
+        </w:rPr>
+        <w:t>En este estudio vamos a ver una variante del Merge</w:t>
+      </w:r>
+      <w:r>
+        <w:rPr>
+          <w:rStyle w:val="nfasis"/>
+          <w:i w:val="0"/>
+          <w:sz w:val="24"/>
+        </w:rPr>
+        <w:t xml:space="preserve"> </w:t>
+      </w:r>
+      <w:r>
+        <w:rPr>
+          <w:rStyle w:val="nfasis"/>
+          <w:i w:val="0"/>
+          <w:sz w:val="24"/>
+        </w:rPr>
+        <w:t>Sort en el cual aparte de ordenar el array</w:t>
+      </w:r>
+      <w:r>
+        <w:rPr>
+          <w:rStyle w:val="nfasis"/>
+          <w:i w:val="0"/>
+          <w:sz w:val="24"/>
         </w:rPr>
         <w:t xml:space="preserve"> resolveremos el </w:t>
       </w:r>
@@ -4139,6 +4175,7 @@
         <w:rPr>
           <w:rStyle w:val="nfasis"/>
           <w:i w:val="0"/>
+          <w:sz w:val="24"/>
         </w:rPr>
         <w:t>problema mostrado anteriormente</w:t>
       </w:r>
@@ -4146,6 +4183,7 @@
         <w:rPr>
           <w:rStyle w:val="nfasis"/>
           <w:i w:val="0"/>
+          <w:sz w:val="24"/>
         </w:rPr>
         <w:t xml:space="preserve">, también veremos la forma de hacerlo mediante fuerza </w:t>
       </w:r>
@@ -4153,8 +4191,16 @@
         <w:rPr>
           <w:rStyle w:val="nfasis"/>
           <w:i w:val="0"/>
-        </w:rPr>
-        <w:t xml:space="preserve">bruta para poder apreciar las diferencias y mejoría del rendimiento entre las dos técnicas. </w:t>
+          <w:sz w:val="24"/>
+        </w:rPr>
+        <w:t>bruta para poder apreciar las diferencias y mejoría del rendimiento entre las dos técnicas.</w:t>
+      </w:r>
+      <w:r>
+        <w:rPr>
+          <w:rStyle w:val="nfasis"/>
+          <w:i w:val="0"/>
+        </w:rPr>
+        <w:t xml:space="preserve"> </w:t>
       </w:r>
     </w:p>
     <w:p>
@@ -4195,12 +4241,14 @@
         <w:rPr>
           <w:rStyle w:val="nfasis"/>
           <w:i w:val="0"/>
+          <w:sz w:val="24"/>
         </w:rPr>
       </w:pPr>
       <w:r>
         <w:rPr>
           <w:rStyle w:val="nfasis"/>
           <w:i w:val="0"/>
+          <w:sz w:val="24"/>
         </w:rPr>
         <w:t xml:space="preserve">Vamos a ver los pseudocódigos de los dos métodos para contar las inversiones. Empezamos con el de fuerza bruta en el que veremos solo obtendremos el número de inversiones, no ordenaremos también el array que estamos analizando. </w:t>
       </w:r>
@@ -4284,12 +4332,14 @@
         <w:rPr>
           <w:rStyle w:val="nfasis"/>
           <w:i w:val="0"/>
+          <w:sz w:val="24"/>
         </w:rPr>
       </w:pPr>
       <w:r>
         <w:rPr>
           <w:rStyle w:val="nfasis"/>
           <w:i w:val="0"/>
+          <w:sz w:val="24"/>
         </w:rPr>
         <w:t xml:space="preserve">Como observamos en el pseudocódigo anterior recorremos el array de izquierda a derecha buscando aquellos elementos que estén en una posición menor que la que le corresponde y vamos aumentando el contador de inversiones hasta que recorremos todo el array por cada posición del elemento.  </w:t>
       </w:r>
@@ -4301,6 +4351,7 @@
         <w:rPr>
           <w:rStyle w:val="nfasis"/>
           <w:i w:val="0"/>
+          <w:sz w:val="24"/>
         </w:rPr>
       </w:pPr>
     </w:p>
@@ -4336,8 +4387,6 @@
     </w:p>
     <w:p>
       <w:pPr>
-        <w:pStyle w:val="Prrafodelista"/>
-        <w:ind w:firstLine="696"/>
         <w:rPr>
           <w:rStyle w:val="nfasis"/>
           <w:i w:val="0"/>
@@ -4361,55 +4410,32 @@
         <w:rPr>
           <w:rStyle w:val="nfasis"/>
           <w:i w:val="0"/>
+          <w:sz w:val="24"/>
         </w:rPr>
       </w:pPr>
-    </w:p>
-    <w:p>
-      <w:pPr>
-        <w:pStyle w:val="Prrafodelista"/>
-        <w:ind w:firstLine="696"/>
-        <w:rPr>
-          <w:rStyle w:val="nfasis"/>
-          <w:i w:val="0"/>
-        </w:rPr>
-      </w:pPr>
-    </w:p>
-    <w:p>
-      <w:pPr>
-        <w:pStyle w:val="Prrafodelista"/>
-        <w:ind w:firstLine="696"/>
-        <w:rPr>
-          <w:rStyle w:val="nfasis"/>
-          <w:i w:val="0"/>
-        </w:rPr>
-      </w:pPr>
-    </w:p>
-    <w:p>
-      <w:pPr>
-        <w:pStyle w:val="Prrafodelista"/>
-        <w:ind w:firstLine="696"/>
-        <w:rPr>
-          <w:rStyle w:val="nfasis"/>
-          <w:i w:val="0"/>
-        </w:rPr>
-      </w:pPr>
-    </w:p>
-    <w:p>
-      <w:pPr>
-        <w:pStyle w:val="Prrafodelista"/>
-        <w:ind w:firstLine="696"/>
-        <w:rPr>
-          <w:rStyle w:val="nfasis"/>
-          <w:i w:val="0"/>
-        </w:rPr>
-      </w:pPr>
-      <w:r>
-        <w:rPr>
-          <w:rStyle w:val="nfasis"/>
-          <w:i w:val="0"/>
-        </w:rPr>
-        <w:lastRenderedPageBreak/>
-        <w:t xml:space="preserve">Ahora vamos a ver como seria aplicando la técnica de Divide y Vencerás junto al algoritmo MergeSort de ordenación,  con la modificación de ir contando las inversiones que hacemos en el array para resolver nuestro problema. </w:t>
+      <w:r>
+        <w:rPr>
+          <w:rStyle w:val="nfasis"/>
+          <w:i w:val="0"/>
+          <w:sz w:val="24"/>
+        </w:rPr>
+        <w:t>Ahora vamos a ver como seria aplicando la técnica de Divide y Vencerás junto al algoritmo Merge</w:t>
+      </w:r>
+      <w:r>
+        <w:rPr>
+          <w:rStyle w:val="nfasis"/>
+          <w:i w:val="0"/>
+          <w:sz w:val="24"/>
+        </w:rPr>
+        <w:t xml:space="preserve"> </w:t>
+      </w:r>
+      <w:r>
+        <w:rPr>
+          <w:rStyle w:val="nfasis"/>
+          <w:i w:val="0"/>
+          <w:sz w:val="24"/>
+        </w:rPr>
+        <w:t xml:space="preserve">Sort de ordenación,  con la modificación de ir contando las inversiones que hacemos en el array para resolver nuestro problema. </w:t>
       </w:r>
     </w:p>
     <w:p>
@@ -4500,6 +4526,7 @@
         <w:rPr>
           <w:rStyle w:val="nfasis"/>
           <w:i w:val="0"/>
+          <w:sz w:val="24"/>
         </w:rPr>
       </w:pPr>
       <w:r>
@@ -4508,14 +4535,31 @@
           <w:i w:val="0"/>
         </w:rPr>
         <w:tab/>
+      </w:r>
+      <w:r>
+        <w:rPr>
+          <w:rStyle w:val="nfasis"/>
+          <w:i w:val="0"/>
+          <w:sz w:val="24"/>
+        </w:rPr>
         <w:t xml:space="preserve">Vamos a destacar varias cosas para entender el análisis que viene a continuación. La primera de ella es nuestro caso base, que será cuando tengamos un array de un solo elemento. Tendremos que calcular la mitad del array, esta será la división que llevamos a cabo por la estrategia de divide y vencerás. Volvemos a llamar a la función para ir dividiendo una y otra vez nuestro array hasta obtener el caso base.  Con el caso base lo que tendremos que hacer ahora es juntar dichos array de forma ordenada, comparando sus elementos e insertando el elemento correspondiente a nuestro array.  Finalmente nos aseguramos de que todos los elementos están dentro de nuestro array, si no serán o mayores o menores así que los insertamos por la derecha o izquierda según corresponda.  </w:t>
       </w:r>
       <w:r>
         <w:rPr>
           <w:rStyle w:val="nfasis"/>
           <w:i w:val="0"/>
-        </w:rPr>
-        <w:t xml:space="preserve">Destacar que lo que se devuelve con este algoritmo es el array ordenado,  por lo que nuestra variable inversión es un atributo de la clase y como tal tenemos que llamar a su método “get” para conocer su valor. </w:t>
+          <w:sz w:val="24"/>
+        </w:rPr>
+        <w:t xml:space="preserve">Destacar que lo que se devuelve con </w:t>
+      </w:r>
+      <w:r>
+        <w:rPr>
+          <w:rStyle w:val="nfasis"/>
+          <w:i w:val="0"/>
+          <w:sz w:val="24"/>
+        </w:rPr>
+        <w:lastRenderedPageBreak/>
+        <w:t xml:space="preserve">este algoritmo es el array ordenado,  por lo que nuestra variable inversión es un atributo de la clase y como tal tenemos que llamar a su método “get” para conocer su valor. </w:t>
       </w:r>
     </w:p>
     <w:p>
@@ -4557,8 +4601,1683 @@
           <w:i w:val="0"/>
           <w:sz w:val="44"/>
         </w:rPr>
+        <w:t>Análisis de complejidad y tiempo de ejecución</w:t>
+      </w:r>
+    </w:p>
+    <w:p>
+      <w:pPr>
+        <w:ind w:left="708" w:firstLine="708"/>
+        <w:rPr>
+          <w:rStyle w:val="nfasis"/>
+          <w:i w:val="0"/>
+          <w:sz w:val="24"/>
+        </w:rPr>
+      </w:pPr>
+      <w:r>
+        <w:rPr>
+          <w:rStyle w:val="nfasis"/>
+          <w:i w:val="0"/>
+          <w:sz w:val="24"/>
+        </w:rPr>
+        <w:t>Vamos a analizar primero la complejidad del algoritmo por fuerza bruta. Tenemos 2 buc</w:t>
+      </w:r>
+      <w:r>
+        <w:rPr>
+          <w:rStyle w:val="nfasis"/>
+          <w:i w:val="0"/>
+          <w:sz w:val="24"/>
+        </w:rPr>
+        <w:t xml:space="preserve">les que van desde i = 1 hasta n. </w:t>
+      </w:r>
+      <w:r>
+        <w:rPr>
+          <w:rStyle w:val="nfasis"/>
+          <w:i w:val="0"/>
+          <w:sz w:val="24"/>
+        </w:rPr>
+        <w:t>Este algoritmo n</w:t>
+      </w:r>
+      <w:r>
+        <w:rPr>
+          <w:rStyle w:val="nfasis"/>
+          <w:i w:val="0"/>
+          <w:sz w:val="24"/>
+        </w:rPr>
+        <w:t xml:space="preserve">o tiene </w:t>
+      </w:r>
+      <w:r>
+        <w:rPr>
+          <w:rStyle w:val="nfasis"/>
+          <w:i w:val="0"/>
+          <w:sz w:val="24"/>
+        </w:rPr>
+        <w:t xml:space="preserve">un </w:t>
+      </w:r>
+      <w:r>
+        <w:rPr>
+          <w:rStyle w:val="nfasis"/>
+          <w:i w:val="0"/>
+          <w:sz w:val="24"/>
+        </w:rPr>
+        <w:t xml:space="preserve">caso mejor o </w:t>
+      </w:r>
+      <w:r>
+        <w:rPr>
+          <w:rStyle w:val="nfasis"/>
+          <w:i w:val="0"/>
+          <w:sz w:val="24"/>
+        </w:rPr>
+        <w:t xml:space="preserve">un </w:t>
+      </w:r>
+      <w:r>
+        <w:rPr>
+          <w:rStyle w:val="nfasis"/>
+          <w:i w:val="0"/>
+          <w:sz w:val="24"/>
+        </w:rPr>
+        <w:t xml:space="preserve">caso peor,  puesto que la condición de parada del bucle es </w:t>
+      </w:r>
+      <w:r>
+        <w:rPr>
+          <w:rStyle w:val="nfasis"/>
+          <w:i w:val="0"/>
+          <w:sz w:val="24"/>
+        </w:rPr>
+        <w:t xml:space="preserve">n y por tanto va a </w:t>
+      </w:r>
+      <w:r>
+        <w:rPr>
+          <w:rStyle w:val="nfasis"/>
+          <w:i w:val="0"/>
+          <w:sz w:val="24"/>
+        </w:rPr>
+        <w:t>recorrer todo el array</w:t>
+      </w:r>
+      <w:r>
+        <w:rPr>
+          <w:rStyle w:val="nfasis"/>
+          <w:i w:val="0"/>
+          <w:sz w:val="24"/>
+        </w:rPr>
+        <w:t>, este ordenado o no.  L</w:t>
+      </w:r>
+      <w:r>
+        <w:rPr>
+          <w:rStyle w:val="nfasis"/>
+          <w:i w:val="0"/>
+          <w:sz w:val="24"/>
+        </w:rPr>
+        <w:t xml:space="preserve">a única diferencia en la ejecución es que devolverá 0 en la variable de inversiones cuando el array este ordenado,  pero aun en este caso se recorre </w:t>
+      </w:r>
+      <w:r>
+        <w:rPr>
+          <w:rStyle w:val="nfasis"/>
+          <w:i w:val="0"/>
+          <w:sz w:val="24"/>
+        </w:rPr>
+        <w:t>al completo</w:t>
+      </w:r>
+      <w:r>
+        <w:rPr>
+          <w:rStyle w:val="nfasis"/>
+          <w:i w:val="0"/>
+          <w:sz w:val="24"/>
+        </w:rPr>
+        <w:t xml:space="preserve"> el array. </w:t>
+      </w:r>
+    </w:p>
+    <w:p>
+      <w:pPr>
+        <w:ind w:left="708" w:firstLine="708"/>
+        <w:rPr>
+          <w:rStyle w:val="nfasis"/>
+          <w:i w:val="0"/>
+          <w:sz w:val="24"/>
+        </w:rPr>
+      </w:pPr>
+      <w:r>
+        <w:rPr>
+          <w:rStyle w:val="nfasis"/>
+          <w:i w:val="0"/>
+          <w:sz w:val="24"/>
+        </w:rPr>
+        <w:t>Por lo tanto con lo expuesto anteriormente podemos afirmar que para cualquier caso, la complejidad del algoritmo es n</w:t>
+      </w:r>
+      <w:r>
+        <w:rPr>
+          <w:rStyle w:val="nfasis"/>
+          <w:i w:val="0"/>
+          <w:sz w:val="24"/>
+          <w:vertAlign w:val="superscript"/>
+        </w:rPr>
+        <w:t>2</w:t>
+      </w:r>
+      <w:r>
+        <w:rPr>
+          <w:rStyle w:val="nfasis"/>
+          <w:i w:val="0"/>
+          <w:sz w:val="24"/>
+        </w:rPr>
+        <w:t xml:space="preserve">. Lo expresaremos de la manera </w:t>
+      </w:r>
+      <w:r>
+        <w:rPr>
+          <w:rStyle w:val="nfasis"/>
+          <w:rFonts w:cstheme="minorHAnsi"/>
+          <w:i w:val="0"/>
+          <w:sz w:val="24"/>
+        </w:rPr>
+        <w:t xml:space="preserve">Θ </w:t>
+      </w:r>
+      <w:r>
+        <w:rPr>
+          <w:rStyle w:val="nfasis"/>
+          <w:i w:val="0"/>
+          <w:sz w:val="24"/>
+        </w:rPr>
+        <w:t>(n</w:t>
+      </w:r>
+      <w:r>
+        <w:rPr>
+          <w:rStyle w:val="nfasis"/>
+          <w:i w:val="0"/>
+          <w:sz w:val="24"/>
+          <w:vertAlign w:val="superscript"/>
+        </w:rPr>
+        <w:t>2</w:t>
+      </w:r>
+      <w:r>
+        <w:rPr>
+          <w:rStyle w:val="nfasis"/>
+          <w:i w:val="0"/>
+          <w:sz w:val="24"/>
+        </w:rPr>
+        <w:t>)</w:t>
+      </w:r>
+      <w:r>
+        <w:rPr>
+          <w:rStyle w:val="nfasis"/>
+          <w:i w:val="0"/>
+          <w:sz w:val="24"/>
+        </w:rPr>
+        <w:t>, que también coincide con el tiempo que empleara para encontrar la solución</w:t>
+      </w:r>
+      <w:r>
+        <w:rPr>
+          <w:rStyle w:val="nfasis"/>
+          <w:i w:val="0"/>
+          <w:sz w:val="24"/>
+        </w:rPr>
+        <w:t>.</w:t>
+      </w:r>
+    </w:p>
+    <w:p>
+      <w:pPr>
+        <w:ind w:left="708" w:firstLine="708"/>
+        <w:rPr>
+          <w:rStyle w:val="nfasis"/>
+          <w:i w:val="0"/>
+          <w:sz w:val="24"/>
+        </w:rPr>
+      </w:pPr>
+      <w:r>
+        <w:rPr>
+          <w:rStyle w:val="nfasis"/>
+          <w:i w:val="0"/>
+          <w:sz w:val="24"/>
+        </w:rPr>
+        <w:t xml:space="preserve">Comprobaremos de forma experimental que el análisis realizado anteriormente se cumple, para ello realizamos ejecuciones del algoritmo para diferentes tamaños n y mediremos el tiempo que tarda  en ejecutarse. </w:t>
+      </w:r>
+    </w:p>
+    <w:p>
+      <w:pPr>
+        <w:ind w:left="708" w:firstLine="708"/>
+        <w:rPr>
+          <w:rStyle w:val="nfasis"/>
+          <w:i w:val="0"/>
+          <w:sz w:val="24"/>
+        </w:rPr>
+      </w:pPr>
+      <w:r>
+        <w:rPr>
+          <w:rStyle w:val="nfasis"/>
+          <w:i w:val="0"/>
+          <w:sz w:val="24"/>
+        </w:rPr>
+        <w:t>[GRAFICAS</w:t>
+      </w:r>
+      <w:r>
+        <w:rPr>
+          <w:rStyle w:val="nfasis"/>
+          <w:i w:val="0"/>
+          <w:sz w:val="24"/>
+        </w:rPr>
+        <w:t xml:space="preserve"> FUERZA BRUTA</w:t>
+      </w:r>
+      <w:r>
+        <w:rPr>
+          <w:rStyle w:val="nfasis"/>
+          <w:i w:val="0"/>
+          <w:sz w:val="24"/>
+        </w:rPr>
+        <w:t>]</w:t>
+      </w:r>
+    </w:p>
+    <w:p>
+      <w:pPr>
+        <w:ind w:left="708" w:firstLine="708"/>
+        <w:rPr>
+          <w:rStyle w:val="nfasis"/>
+          <w:i w:val="0"/>
+          <w:sz w:val="24"/>
+        </w:rPr>
+      </w:pPr>
+    </w:p>
+    <w:p>
+      <w:pPr>
+        <w:ind w:left="708" w:firstLine="708"/>
+        <w:rPr>
+          <w:rStyle w:val="nfasis"/>
+          <w:i w:val="0"/>
+          <w:sz w:val="24"/>
+        </w:rPr>
+      </w:pPr>
+      <w:r>
+        <w:rPr>
+          <w:rStyle w:val="nfasis"/>
+          <w:i w:val="0"/>
+          <w:sz w:val="24"/>
+        </w:rPr>
+        <w:t xml:space="preserve">Por otra parte tenemos el algoritmo recursivo. Este algoritmo es una variación del Merge Sort </w:t>
+      </w:r>
+      <w:r>
+        <w:rPr>
+          <w:rStyle w:val="nfasis"/>
+          <w:i w:val="0"/>
+          <w:sz w:val="24"/>
+        </w:rPr>
+        <w:t xml:space="preserve">en el cual como explicamos antes,  añadimos el conteo de las inversiones para dar información extra con respecto al array y de esa forma también resolver el problema planteado.  </w:t>
+      </w:r>
+    </w:p>
+    <w:p>
+      <w:pPr>
+        <w:ind w:left="708" w:firstLine="708"/>
+        <w:rPr>
+          <w:rStyle w:val="nfasis"/>
+          <w:i w:val="0"/>
+          <w:sz w:val="24"/>
+        </w:rPr>
+      </w:pPr>
+      <w:r>
+        <w:rPr>
+          <w:rStyle w:val="nfasis"/>
+          <w:i w:val="0"/>
+          <w:sz w:val="24"/>
+        </w:rPr>
+        <w:t>En este caso tendremos que ir analizando las diferentes partes del algoritmo para descubrir su complejidad y su tiempo de ejecución teórico</w:t>
+      </w:r>
+      <w:r>
+        <w:rPr>
+          <w:rStyle w:val="nfasis"/>
+          <w:i w:val="0"/>
+          <w:sz w:val="24"/>
+        </w:rPr>
+        <w:t xml:space="preserve"> y real</w:t>
+      </w:r>
+      <w:r>
+        <w:rPr>
+          <w:rStyle w:val="nfasis"/>
+          <w:i w:val="0"/>
+          <w:sz w:val="24"/>
+        </w:rPr>
+        <w:t xml:space="preserve">.  </w:t>
+      </w:r>
+    </w:p>
+    <w:p>
+      <w:pPr>
+        <w:ind w:left="708" w:firstLine="708"/>
+        <w:rPr>
+          <w:rStyle w:val="nfasis"/>
+          <w:i w:val="0"/>
+          <w:sz w:val="24"/>
+        </w:rPr>
+      </w:pPr>
+      <w:r>
+        <w:rPr>
+          <w:rStyle w:val="nfasis"/>
+          <w:i w:val="0"/>
+          <w:sz w:val="24"/>
+        </w:rPr>
+        <w:t>Vamos a analizar</w:t>
+      </w:r>
+      <w:r>
+        <w:rPr>
+          <w:rStyle w:val="nfasis"/>
+          <w:i w:val="0"/>
+          <w:sz w:val="24"/>
+        </w:rPr>
+        <w:t xml:space="preserve"> la complejidad del algoritmo recursivo.  Empezamos analizando</w:t>
+      </w:r>
+      <w:r>
+        <w:rPr>
+          <w:rStyle w:val="nfasis"/>
+          <w:i w:val="0"/>
+          <w:sz w:val="24"/>
+        </w:rPr>
+        <w:t xml:space="preserve"> el árbol de recursividad</w:t>
+      </w:r>
+      <w:r>
+        <w:rPr>
+          <w:rStyle w:val="nfasis"/>
+          <w:i w:val="0"/>
+          <w:sz w:val="24"/>
+        </w:rPr>
+        <w:t>, en el cual,</w:t>
+      </w:r>
+      <w:r>
+        <w:rPr>
+          <w:rStyle w:val="nfasis"/>
+          <w:i w:val="0"/>
+          <w:sz w:val="24"/>
+        </w:rPr>
+        <w:t xml:space="preserve"> observamos que los casos bases se dan en el nivel  log</w:t>
+      </w:r>
+      <w:r>
+        <w:rPr>
+          <w:rStyle w:val="nfasis"/>
+          <w:i w:val="0"/>
+          <w:sz w:val="24"/>
+          <w:vertAlign w:val="subscript"/>
+        </w:rPr>
+        <w:t>2</w:t>
+      </w:r>
+      <w:r>
+        <w:rPr>
+          <w:rStyle w:val="nfasis"/>
+          <w:i w:val="0"/>
+          <w:sz w:val="24"/>
+        </w:rPr>
+        <w:t xml:space="preserve">(n), por lo tanto nuestros niveles de recursividad irán desde i=0 hasta i = </w:t>
+      </w:r>
+      <w:r>
+        <w:rPr>
+          <w:rStyle w:val="nfasis"/>
+          <w:i w:val="0"/>
+          <w:sz w:val="24"/>
+        </w:rPr>
+        <w:t>log</w:t>
+      </w:r>
+      <w:r>
+        <w:rPr>
+          <w:rStyle w:val="nfasis"/>
+          <w:i w:val="0"/>
+          <w:sz w:val="24"/>
+          <w:vertAlign w:val="subscript"/>
+        </w:rPr>
+        <w:t>2</w:t>
+      </w:r>
+      <w:r>
+        <w:rPr>
+          <w:rStyle w:val="nfasis"/>
+          <w:i w:val="0"/>
+          <w:sz w:val="24"/>
+        </w:rPr>
+        <w:t xml:space="preserve">(n).  El tiempo empleado por el algoritmo para combinar los sub-problemas es del orden de </w:t>
+      </w:r>
+      <w:r>
+        <w:rPr>
+          <w:rStyle w:val="nfasis"/>
+          <w:rFonts w:cstheme="minorHAnsi"/>
+          <w:i w:val="0"/>
+          <w:sz w:val="24"/>
+        </w:rPr>
+        <w:t>Θ</w:t>
+      </w:r>
+      <w:r>
+        <w:rPr>
+          <w:rStyle w:val="nfasis"/>
+          <w:i w:val="0"/>
+          <w:sz w:val="24"/>
+        </w:rPr>
+        <w:t xml:space="preserve"> (n)</w:t>
+      </w:r>
+      <w:r>
+        <w:rPr>
+          <w:rStyle w:val="nfasis"/>
+          <w:i w:val="0"/>
+          <w:sz w:val="24"/>
+        </w:rPr>
+        <w:t>.  Por lo que para resolver el problema el algoritmo emplea un tiempo proporcional a n log (n).</w:t>
+      </w:r>
+      <w:r>
+        <w:rPr>
+          <w:rStyle w:val="nfasis"/>
+          <w:i w:val="0"/>
+          <w:sz w:val="24"/>
+        </w:rPr>
+        <w:t xml:space="preserve"> Como conclusión a nuestro análisis obtenemos que nuestra complejidad es </w:t>
+      </w:r>
+      <w:r>
+        <w:rPr>
+          <w:rStyle w:val="nfasis"/>
+          <w:rFonts w:cstheme="minorHAnsi"/>
+          <w:i w:val="0"/>
+          <w:sz w:val="24"/>
+        </w:rPr>
+        <w:t xml:space="preserve">Θ </w:t>
+      </w:r>
+      <w:r>
+        <w:rPr>
+          <w:rStyle w:val="nfasis"/>
+          <w:i w:val="0"/>
+          <w:sz w:val="24"/>
+        </w:rPr>
+        <w:t>(n log (n)).</w:t>
+      </w:r>
+    </w:p>
+    <w:p>
+      <w:pPr>
+        <w:ind w:left="708" w:firstLine="708"/>
+        <w:rPr>
+          <w:rStyle w:val="nfasis"/>
+          <w:i w:val="0"/>
+          <w:sz w:val="24"/>
+        </w:rPr>
+      </w:pPr>
+      <w:r>
+        <w:rPr>
+          <w:rStyle w:val="nfasis"/>
+          <w:i w:val="0"/>
+          <w:sz w:val="24"/>
+        </w:rPr>
+        <w:t>Con el análisis anterior podemos</w:t>
+      </w:r>
+      <w:r>
+        <w:rPr>
+          <w:rStyle w:val="nfasis"/>
+          <w:i w:val="0"/>
+          <w:sz w:val="24"/>
+        </w:rPr>
+        <w:t xml:space="preserve"> calcular el tiempo que tardara el algoritmo en encontrar la solución.</w:t>
+      </w:r>
+    </w:p>
+    <w:p>
+      <w:pPr>
+        <w:ind w:left="708" w:firstLine="708"/>
+        <w:rPr>
+          <w:rStyle w:val="nfasis"/>
+          <w:rFonts w:eastAsiaTheme="minorEastAsia"/>
+          <w:i w:val="0"/>
+          <w:iCs w:val="0"/>
+          <w:sz w:val="24"/>
+        </w:rPr>
+      </w:pPr>
+      <w:r>
+        <w:rPr>
+          <w:rStyle w:val="nfasis"/>
+          <w:i w:val="0"/>
+          <w:sz w:val="24"/>
+        </w:rPr>
         <w:lastRenderedPageBreak/>
-        <w:t>Análisis de complejidad y tiempo de ejecución</w:t>
+        <w:t>En cada nivel tenemos 2</w:t>
+      </w:r>
+      <w:r>
+        <w:rPr>
+          <w:rStyle w:val="nfasis"/>
+          <w:i w:val="0"/>
+          <w:sz w:val="24"/>
+          <w:vertAlign w:val="superscript"/>
+        </w:rPr>
+        <w:t>j</w:t>
+      </w:r>
+      <w:r>
+        <w:rPr>
+          <w:rStyle w:val="nfasis"/>
+          <w:i w:val="0"/>
+          <w:sz w:val="24"/>
+        </w:rPr>
+        <w:t xml:space="preserve"> sub-problemas desde j = 1 hasta j = </w:t>
+      </w:r>
+      <w:r>
+        <w:rPr>
+          <w:rStyle w:val="nfasis"/>
+          <w:i w:val="0"/>
+          <w:sz w:val="24"/>
+        </w:rPr>
+        <w:t>log</w:t>
+      </w:r>
+      <w:r>
+        <w:rPr>
+          <w:rStyle w:val="nfasis"/>
+          <w:i w:val="0"/>
+          <w:sz w:val="24"/>
+          <w:vertAlign w:val="subscript"/>
+        </w:rPr>
+        <w:t>2</w:t>
+      </w:r>
+      <w:r>
+        <w:rPr>
+          <w:rStyle w:val="nfasis"/>
+          <w:i w:val="0"/>
+          <w:sz w:val="24"/>
+        </w:rPr>
+        <w:t>(n)</w:t>
+      </w:r>
+      <w:r>
+        <w:rPr>
+          <w:rStyle w:val="nfasis"/>
+          <w:i w:val="0"/>
+          <w:sz w:val="24"/>
+        </w:rPr>
+        <w:t xml:space="preserve">, cada uno de estos sub-problemas tendrán un tamaño m = </w:t>
+      </w:r>
+      <m:oMath>
+        <m:f>
+          <m:fPr>
+            <m:ctrlPr>
+              <w:rPr>
+                <w:rStyle w:val="nfasis"/>
+                <w:rFonts w:ascii="Cambria Math" w:hAnsi="Cambria Math"/>
+                <w:sz w:val="24"/>
+              </w:rPr>
+            </m:ctrlPr>
+          </m:fPr>
+          <m:num>
+            <m:r>
+              <m:rPr>
+                <m:sty m:val="p"/>
+              </m:rPr>
+              <w:rPr>
+                <w:rStyle w:val="nfasis"/>
+                <w:rFonts w:ascii="Cambria Math" w:hAnsi="Cambria Math"/>
+                <w:sz w:val="24"/>
+              </w:rPr>
+              <m:t>n</m:t>
+            </m:r>
+          </m:num>
+          <m:den>
+            <m:sSup>
+              <m:sSupPr>
+                <m:ctrlPr>
+                  <w:rPr>
+                    <w:rStyle w:val="nfasis"/>
+                    <w:rFonts w:ascii="Cambria Math" w:hAnsi="Cambria Math"/>
+                    <w:sz w:val="24"/>
+                  </w:rPr>
+                </m:ctrlPr>
+              </m:sSupPr>
+              <m:e>
+                <m:r>
+                  <m:rPr>
+                    <m:sty m:val="p"/>
+                  </m:rPr>
+                  <w:rPr>
+                    <w:rStyle w:val="nfasis"/>
+                    <w:rFonts w:ascii="Cambria Math" w:hAnsi="Cambria Math"/>
+                    <w:sz w:val="24"/>
+                  </w:rPr>
+                  <m:t>2</m:t>
+                </m:r>
+              </m:e>
+              <m:sup>
+                <m:r>
+                  <m:rPr>
+                    <m:sty m:val="p"/>
+                  </m:rPr>
+                  <w:rPr>
+                    <w:rStyle w:val="nfasis"/>
+                    <w:rFonts w:ascii="Cambria Math" w:hAnsi="Cambria Math"/>
+                    <w:sz w:val="24"/>
+                  </w:rPr>
+                  <m:t>j</m:t>
+                </m:r>
+              </m:sup>
+            </m:sSup>
+          </m:den>
+        </m:f>
+      </m:oMath>
+      <w:r>
+        <w:rPr>
+          <w:rStyle w:val="nfasis"/>
+          <w:rFonts w:eastAsiaTheme="minorEastAsia"/>
+          <w:i w:val="0"/>
+          <w:sz w:val="24"/>
+        </w:rPr>
+        <w:t xml:space="preserve">. Para una rutina Merge tarda </w:t>
+      </w:r>
+      <w:proofErr w:type="gramStart"/>
+      <w:r>
+        <w:rPr>
+          <w:rStyle w:val="nfasis"/>
+          <w:rFonts w:eastAsiaTheme="minorEastAsia"/>
+          <w:i w:val="0"/>
+          <w:sz w:val="24"/>
+        </w:rPr>
+        <w:t>f(</w:t>
+      </w:r>
+      <w:proofErr w:type="gramEnd"/>
+      <w:r>
+        <w:rPr>
+          <w:rStyle w:val="nfasis"/>
+          <w:rFonts w:eastAsiaTheme="minorEastAsia"/>
+          <w:i w:val="0"/>
+          <w:sz w:val="24"/>
+        </w:rPr>
+        <w:t xml:space="preserve">m) </w:t>
+      </w:r>
+      <w:r>
+        <w:rPr>
+          <w:rStyle w:val="nfasis"/>
+          <w:rFonts w:eastAsiaTheme="minorEastAsia" w:cstheme="minorHAnsi"/>
+          <w:i w:val="0"/>
+          <w:sz w:val="24"/>
+        </w:rPr>
+        <w:t>≤</w:t>
+      </w:r>
+      <w:r>
+        <w:rPr>
+          <w:rStyle w:val="nfasis"/>
+          <w:rFonts w:eastAsiaTheme="minorEastAsia"/>
+          <w:i w:val="0"/>
+          <w:sz w:val="24"/>
+        </w:rPr>
+        <w:t xml:space="preserve"> 6m. Con esto sabemos que el tiempo de ejecución en el nivel j es: </w:t>
+      </w:r>
+      <m:oMath>
+        <m:r>
+          <m:rPr>
+            <m:sty m:val="p"/>
+          </m:rPr>
+          <w:rPr>
+            <w:rStyle w:val="nfasis"/>
+            <w:rFonts w:ascii="Cambria Math" w:eastAsiaTheme="minorEastAsia" w:hAnsi="Cambria Math"/>
+            <w:sz w:val="24"/>
+          </w:rPr>
+          <m:t>t</m:t>
+        </m:r>
+        <m:d>
+          <m:dPr>
+            <m:ctrlPr>
+              <w:rPr>
+                <w:rStyle w:val="nfasis"/>
+                <w:rFonts w:ascii="Cambria Math" w:eastAsiaTheme="minorEastAsia" w:hAnsi="Cambria Math"/>
+                <w:i w:val="0"/>
+                <w:iCs w:val="0"/>
+                <w:sz w:val="24"/>
+              </w:rPr>
+            </m:ctrlPr>
+          </m:dPr>
+          <m:e>
+            <m:r>
+              <m:rPr>
+                <m:sty m:val="p"/>
+              </m:rPr>
+              <w:rPr>
+                <w:rStyle w:val="nfasis"/>
+                <w:rFonts w:ascii="Cambria Math" w:eastAsiaTheme="minorEastAsia" w:hAnsi="Cambria Math"/>
+                <w:sz w:val="24"/>
+              </w:rPr>
+              <m:t>n</m:t>
+            </m:r>
+          </m:e>
+        </m:d>
+        <m:r>
+          <w:rPr>
+            <w:rStyle w:val="nfasis"/>
+            <w:rFonts w:ascii="Cambria Math" w:eastAsiaTheme="minorEastAsia" w:hAnsi="Cambria Math"/>
+            <w:sz w:val="24"/>
+          </w:rPr>
+          <m:t>≤</m:t>
+        </m:r>
+        <m:sSup>
+          <m:sSupPr>
+            <m:ctrlPr>
+              <w:rPr>
+                <w:rStyle w:val="nfasis"/>
+                <w:rFonts w:ascii="Cambria Math" w:eastAsiaTheme="minorEastAsia" w:hAnsi="Cambria Math"/>
+                <w:i w:val="0"/>
+                <w:iCs w:val="0"/>
+                <w:sz w:val="24"/>
+              </w:rPr>
+            </m:ctrlPr>
+          </m:sSupPr>
+          <m:e>
+            <m:r>
+              <m:rPr>
+                <m:sty m:val="p"/>
+              </m:rPr>
+              <w:rPr>
+                <w:rStyle w:val="nfasis"/>
+                <w:rFonts w:ascii="Cambria Math" w:eastAsiaTheme="minorEastAsia" w:hAnsi="Cambria Math"/>
+                <w:sz w:val="24"/>
+              </w:rPr>
+              <m:t>2</m:t>
+            </m:r>
+          </m:e>
+          <m:sup>
+            <m:r>
+              <m:rPr>
+                <m:sty m:val="p"/>
+              </m:rPr>
+              <w:rPr>
+                <w:rStyle w:val="nfasis"/>
+                <w:rFonts w:ascii="Cambria Math" w:eastAsiaTheme="minorEastAsia" w:hAnsi="Cambria Math"/>
+                <w:sz w:val="24"/>
+              </w:rPr>
+              <m:t>j</m:t>
+            </m:r>
+          </m:sup>
+        </m:sSup>
+        <m:r>
+          <m:rPr>
+            <m:sty m:val="p"/>
+          </m:rPr>
+          <w:rPr>
+            <w:rStyle w:val="nfasis"/>
+            <w:rFonts w:ascii="Cambria Math" w:eastAsiaTheme="minorEastAsia" w:hAnsi="Cambria Math"/>
+            <w:sz w:val="24"/>
+          </w:rPr>
+          <m:t>·6</m:t>
+        </m:r>
+        <m:d>
+          <m:dPr>
+            <m:ctrlPr>
+              <w:rPr>
+                <w:rStyle w:val="nfasis"/>
+                <w:rFonts w:ascii="Cambria Math" w:eastAsiaTheme="minorEastAsia" w:hAnsi="Cambria Math"/>
+                <w:i w:val="0"/>
+                <w:iCs w:val="0"/>
+                <w:sz w:val="24"/>
+              </w:rPr>
+            </m:ctrlPr>
+          </m:dPr>
+          <m:e>
+            <m:f>
+              <m:fPr>
+                <m:ctrlPr>
+                  <w:rPr>
+                    <w:rStyle w:val="nfasis"/>
+                    <w:rFonts w:ascii="Cambria Math" w:eastAsiaTheme="minorEastAsia" w:hAnsi="Cambria Math"/>
+                    <w:iCs w:val="0"/>
+                    <w:sz w:val="24"/>
+                  </w:rPr>
+                </m:ctrlPr>
+              </m:fPr>
+              <m:num>
+                <m:r>
+                  <m:rPr>
+                    <m:sty m:val="p"/>
+                  </m:rPr>
+                  <w:rPr>
+                    <w:rStyle w:val="nfasis"/>
+                    <w:rFonts w:ascii="Cambria Math" w:eastAsiaTheme="minorEastAsia" w:hAnsi="Cambria Math"/>
+                    <w:sz w:val="24"/>
+                  </w:rPr>
+                  <m:t>n</m:t>
+                </m:r>
+              </m:num>
+              <m:den>
+                <m:sSup>
+                  <m:sSupPr>
+                    <m:ctrlPr>
+                      <w:rPr>
+                        <w:rStyle w:val="nfasis"/>
+                        <w:rFonts w:ascii="Cambria Math" w:eastAsiaTheme="minorEastAsia" w:hAnsi="Cambria Math"/>
+                        <w:iCs w:val="0"/>
+                        <w:sz w:val="24"/>
+                      </w:rPr>
+                    </m:ctrlPr>
+                  </m:sSupPr>
+                  <m:e>
+                    <m:r>
+                      <m:rPr>
+                        <m:sty m:val="p"/>
+                      </m:rPr>
+                      <w:rPr>
+                        <w:rStyle w:val="nfasis"/>
+                        <w:rFonts w:ascii="Cambria Math" w:eastAsiaTheme="minorEastAsia" w:hAnsi="Cambria Math"/>
+                        <w:sz w:val="24"/>
+                      </w:rPr>
+                      <m:t>2</m:t>
+                    </m:r>
+                  </m:e>
+                  <m:sup>
+                    <m:r>
+                      <m:rPr>
+                        <m:sty m:val="p"/>
+                      </m:rPr>
+                      <w:rPr>
+                        <w:rStyle w:val="nfasis"/>
+                        <w:rFonts w:ascii="Cambria Math" w:eastAsiaTheme="minorEastAsia" w:hAnsi="Cambria Math"/>
+                        <w:sz w:val="24"/>
+                      </w:rPr>
+                      <m:t>j</m:t>
+                    </m:r>
+                  </m:sup>
+                </m:sSup>
+              </m:den>
+            </m:f>
+          </m:e>
+        </m:d>
+        <m:r>
+          <m:rPr>
+            <m:sty m:val="p"/>
+          </m:rPr>
+          <w:rPr>
+            <w:rStyle w:val="nfasis"/>
+            <w:rFonts w:ascii="Cambria Math" w:eastAsiaTheme="minorEastAsia" w:hAnsi="Cambria Math"/>
+            <w:sz w:val="24"/>
+          </w:rPr>
+          <m:t>=6n</m:t>
+        </m:r>
+      </m:oMath>
+      <w:r>
+        <w:rPr>
+          <w:rStyle w:val="nfasis"/>
+          <w:rFonts w:eastAsiaTheme="minorEastAsia"/>
+          <w:i w:val="0"/>
+          <w:iCs w:val="0"/>
+          <w:sz w:val="24"/>
+        </w:rPr>
+        <w:t xml:space="preserve"> </w:t>
+      </w:r>
+    </w:p>
+    <w:p>
+      <w:pPr>
+        <w:ind w:left="708" w:firstLine="708"/>
+        <w:rPr>
+          <w:rStyle w:val="nfasis"/>
+          <w:rFonts w:eastAsiaTheme="minorEastAsia"/>
+          <w:i w:val="0"/>
+          <w:iCs w:val="0"/>
+          <w:sz w:val="24"/>
+        </w:rPr>
+      </w:pPr>
+      <w:r>
+        <w:rPr>
+          <w:rStyle w:val="nfasis"/>
+          <w:rFonts w:eastAsiaTheme="minorEastAsia"/>
+          <w:i w:val="0"/>
+          <w:iCs w:val="0"/>
+          <w:sz w:val="24"/>
+        </w:rPr>
+        <w:t>En total tenemos log</w:t>
+      </w:r>
+      <w:r>
+        <w:rPr>
+          <w:rStyle w:val="nfasis"/>
+          <w:rFonts w:eastAsiaTheme="minorEastAsia"/>
+          <w:i w:val="0"/>
+          <w:iCs w:val="0"/>
+          <w:sz w:val="24"/>
+          <w:vertAlign w:val="subscript"/>
+        </w:rPr>
+        <w:t>2</w:t>
+      </w:r>
+      <w:r>
+        <w:rPr>
+          <w:rStyle w:val="nfasis"/>
+          <w:rFonts w:eastAsiaTheme="minorEastAsia"/>
+          <w:i w:val="0"/>
+          <w:iCs w:val="0"/>
+          <w:sz w:val="24"/>
+        </w:rPr>
+        <w:t xml:space="preserve">(n) + 1 niveles. Con todo lo expuesto podemos asegurar que el tiempo real que empleara el algoritmo para la resolución de un problema de tamaño n es: </w:t>
+      </w:r>
+      <m:oMath>
+        <m:r>
+          <m:rPr>
+            <m:sty m:val="p"/>
+          </m:rPr>
+          <w:rPr>
+            <w:rStyle w:val="nfasis"/>
+            <w:rFonts w:ascii="Cambria Math" w:hAnsi="Cambria Math"/>
+            <w:sz w:val="24"/>
+          </w:rPr>
+          <w:br/>
+        </m:r>
+      </m:oMath>
+      <m:oMathPara>
+        <m:oMath>
+          <m:r>
+            <m:rPr>
+              <m:sty m:val="p"/>
+            </m:rPr>
+            <w:rPr>
+              <w:rStyle w:val="nfasis"/>
+              <w:rFonts w:ascii="Cambria Math" w:hAnsi="Cambria Math"/>
+              <w:sz w:val="24"/>
+            </w:rPr>
+            <m:t>T</m:t>
+          </m:r>
+          <m:d>
+            <m:dPr>
+              <m:ctrlPr>
+                <w:rPr>
+                  <w:rStyle w:val="nfasis"/>
+                  <w:rFonts w:ascii="Cambria Math" w:hAnsi="Cambria Math"/>
+                  <w:i w:val="0"/>
+                  <w:iCs w:val="0"/>
+                  <w:sz w:val="24"/>
+                </w:rPr>
+              </m:ctrlPr>
+            </m:dPr>
+            <m:e>
+              <m:r>
+                <m:rPr>
+                  <m:sty m:val="p"/>
+                </m:rPr>
+                <w:rPr>
+                  <w:rStyle w:val="nfasis"/>
+                  <w:rFonts w:ascii="Cambria Math" w:hAnsi="Cambria Math"/>
+                  <w:sz w:val="24"/>
+                </w:rPr>
+                <m:t>n</m:t>
+              </m:r>
+            </m:e>
+          </m:d>
+          <m:r>
+            <w:rPr>
+              <w:rStyle w:val="nfasis"/>
+              <w:rFonts w:ascii="Cambria Math" w:hAnsi="Cambria Math"/>
+              <w:sz w:val="24"/>
+            </w:rPr>
+            <m:t>≤</m:t>
+          </m:r>
+          <m:r>
+            <m:rPr>
+              <m:sty m:val="p"/>
+            </m:rPr>
+            <w:rPr>
+              <w:rStyle w:val="nfasis"/>
+              <w:rFonts w:ascii="Cambria Math" w:hAnsi="Cambria Math"/>
+              <w:sz w:val="24"/>
+            </w:rPr>
+            <m:t xml:space="preserve">6n </m:t>
+          </m:r>
+          <m:sSub>
+            <m:sSubPr>
+              <m:ctrlPr>
+                <w:rPr>
+                  <w:rStyle w:val="nfasis"/>
+                  <w:rFonts w:ascii="Cambria Math" w:hAnsi="Cambria Math"/>
+                  <w:i w:val="0"/>
+                  <w:iCs w:val="0"/>
+                  <w:sz w:val="24"/>
+                </w:rPr>
+              </m:ctrlPr>
+            </m:sSubPr>
+            <m:e>
+              <m:r>
+                <m:rPr>
+                  <m:sty m:val="p"/>
+                </m:rPr>
+                <w:rPr>
+                  <w:rStyle w:val="nfasis"/>
+                  <w:rFonts w:ascii="Cambria Math" w:hAnsi="Cambria Math"/>
+                  <w:sz w:val="24"/>
+                </w:rPr>
+                <m:t>log</m:t>
+              </m:r>
+            </m:e>
+            <m:sub>
+              <m:r>
+                <m:rPr>
+                  <m:sty m:val="p"/>
+                </m:rPr>
+                <w:rPr>
+                  <w:rStyle w:val="nfasis"/>
+                  <w:rFonts w:ascii="Cambria Math" w:hAnsi="Cambria Math"/>
+                  <w:sz w:val="24"/>
+                </w:rPr>
+                <m:t>2</m:t>
+              </m:r>
+            </m:sub>
+          </m:sSub>
+          <m:d>
+            <m:dPr>
+              <m:ctrlPr>
+                <w:rPr>
+                  <w:rStyle w:val="nfasis"/>
+                  <w:rFonts w:ascii="Cambria Math" w:hAnsi="Cambria Math"/>
+                  <w:i w:val="0"/>
+                  <w:iCs w:val="0"/>
+                  <w:sz w:val="24"/>
+                </w:rPr>
+              </m:ctrlPr>
+            </m:dPr>
+            <m:e>
+              <m:r>
+                <m:rPr>
+                  <m:sty m:val="p"/>
+                </m:rPr>
+                <w:rPr>
+                  <w:rStyle w:val="nfasis"/>
+                  <w:rFonts w:ascii="Cambria Math" w:hAnsi="Cambria Math"/>
+                  <w:sz w:val="24"/>
+                </w:rPr>
+                <m:t>n</m:t>
+              </m:r>
+            </m:e>
+          </m:d>
+          <m:r>
+            <m:rPr>
+              <m:sty m:val="p"/>
+            </m:rPr>
+            <w:rPr>
+              <w:rStyle w:val="nfasis"/>
+              <w:rFonts w:ascii="Cambria Math" w:hAnsi="Cambria Math"/>
+              <w:sz w:val="24"/>
+            </w:rPr>
+            <m:t>+6n</m:t>
+          </m:r>
+        </m:oMath>
+      </m:oMathPara>
+    </w:p>
+    <w:p>
+      <w:pPr>
+        <w:ind w:left="708" w:firstLine="708"/>
+        <w:rPr>
+          <w:rStyle w:val="nfasis"/>
+          <w:i w:val="0"/>
+          <w:sz w:val="24"/>
+        </w:rPr>
+      </w:pPr>
+      <w:r>
+        <w:rPr>
+          <w:rStyle w:val="nfasis"/>
+          <w:i w:val="0"/>
+          <w:sz w:val="24"/>
+        </w:rPr>
+        <w:t>Teniendo la complejidad y el tiempo,  vamos a calcular este último usando la recurrencia general, para abordar el análisis desde todos los frentes posibles. Para ello empezamos a despejar las diferentes variables de la formula.</w:t>
+      </w:r>
+    </w:p>
+    <w:p>
+      <w:pPr>
+        <w:ind w:left="708" w:firstLine="708"/>
+        <w:rPr>
+          <w:rStyle w:val="nfasis"/>
+          <w:i w:val="0"/>
+          <w:sz w:val="24"/>
+        </w:rPr>
+      </w:pPr>
+      <w:r>
+        <w:rPr>
+          <w:rStyle w:val="nfasis"/>
+          <w:i w:val="0"/>
+          <w:sz w:val="24"/>
+        </w:rPr>
+        <w:t>a = 2. El algoritmo divide el problema inicial siempre por la mitad por lo tanto el número de sub-problemas es 2.</w:t>
+      </w:r>
+    </w:p>
+    <w:p>
+      <w:pPr>
+        <w:ind w:left="708" w:firstLine="708"/>
+        <w:rPr>
+          <w:rStyle w:val="nfasis"/>
+          <w:rFonts w:eastAsiaTheme="minorEastAsia"/>
+          <w:i w:val="0"/>
+          <w:iCs w:val="0"/>
+          <w:sz w:val="24"/>
+        </w:rPr>
+      </w:pPr>
+      <m:oMath>
+        <m:f>
+          <m:fPr>
+            <m:ctrlPr>
+              <w:rPr>
+                <w:rStyle w:val="nfasis"/>
+                <w:rFonts w:ascii="Cambria Math" w:hAnsi="Cambria Math"/>
+                <w:sz w:val="24"/>
+              </w:rPr>
+            </m:ctrlPr>
+          </m:fPr>
+          <m:num>
+            <m:r>
+              <m:rPr>
+                <m:sty m:val="p"/>
+              </m:rPr>
+              <w:rPr>
+                <w:rStyle w:val="nfasis"/>
+                <w:rFonts w:ascii="Cambria Math" w:hAnsi="Cambria Math"/>
+                <w:sz w:val="24"/>
+              </w:rPr>
+              <m:t>1</m:t>
+            </m:r>
+          </m:num>
+          <m:den>
+            <m:r>
+              <m:rPr>
+                <m:sty m:val="p"/>
+              </m:rPr>
+              <w:rPr>
+                <w:rStyle w:val="nfasis"/>
+                <w:rFonts w:ascii="Cambria Math" w:hAnsi="Cambria Math"/>
+                <w:sz w:val="24"/>
+              </w:rPr>
+              <m:t>b</m:t>
+            </m:r>
+          </m:den>
+        </m:f>
+      </m:oMath>
+      <w:r>
+        <w:rPr>
+          <w:rStyle w:val="nfasis"/>
+          <w:i w:val="0"/>
+          <w:sz w:val="24"/>
+        </w:rPr>
+        <w:t xml:space="preserve"> = </w:t>
+      </w:r>
+      <m:oMath>
+        <m:f>
+          <m:fPr>
+            <m:ctrlPr>
+              <w:rPr>
+                <w:rStyle w:val="nfasis"/>
+                <w:rFonts w:ascii="Cambria Math" w:hAnsi="Cambria Math"/>
+                <w:i w:val="0"/>
+                <w:iCs w:val="0"/>
+                <w:sz w:val="24"/>
+                <w:lang w:val="en-US"/>
+              </w:rPr>
+            </m:ctrlPr>
+          </m:fPr>
+          <m:num>
+            <m:r>
+              <m:rPr>
+                <m:sty m:val="p"/>
+              </m:rPr>
+              <w:rPr>
+                <w:rStyle w:val="nfasis"/>
+                <w:rFonts w:ascii="Cambria Math" w:hAnsi="Cambria Math"/>
+                <w:sz w:val="24"/>
+              </w:rPr>
+              <m:t>1</m:t>
+            </m:r>
+          </m:num>
+          <m:den>
+            <m:r>
+              <m:rPr>
+                <m:sty m:val="p"/>
+              </m:rPr>
+              <w:rPr>
+                <w:rStyle w:val="nfasis"/>
+                <w:rFonts w:ascii="Cambria Math" w:hAnsi="Cambria Math"/>
+                <w:sz w:val="24"/>
+              </w:rPr>
+              <m:t>2</m:t>
+            </m:r>
+          </m:den>
+        </m:f>
+      </m:oMath>
+      <w:r>
+        <w:rPr>
+          <w:rStyle w:val="nfasis"/>
+          <w:rFonts w:eastAsiaTheme="minorEastAsia"/>
+          <w:i w:val="0"/>
+          <w:iCs w:val="0"/>
+          <w:sz w:val="24"/>
+        </w:rPr>
+        <w:t xml:space="preserve">. </w:t>
+      </w:r>
+      <w:r>
+        <w:rPr>
+          <w:rStyle w:val="nfasis"/>
+          <w:rFonts w:eastAsiaTheme="minorEastAsia"/>
+          <w:i w:val="0"/>
+          <w:iCs w:val="0"/>
+          <w:sz w:val="24"/>
+        </w:rPr>
+        <w:t>El tamaño de cada sub</w:t>
+      </w:r>
+      <w:r>
+        <w:rPr>
+          <w:rStyle w:val="nfasis"/>
+          <w:rFonts w:eastAsiaTheme="minorEastAsia"/>
+          <w:i w:val="0"/>
+          <w:iCs w:val="0"/>
+          <w:sz w:val="24"/>
+        </w:rPr>
+        <w:t xml:space="preserve">-problema siempre es la mitad. </w:t>
+      </w:r>
+    </w:p>
+    <w:p>
+      <w:pPr>
+        <w:ind w:left="708" w:firstLine="708"/>
+        <w:rPr>
+          <w:rStyle w:val="nfasis"/>
+          <w:i w:val="0"/>
+          <w:sz w:val="24"/>
+        </w:rPr>
+      </w:pPr>
+      <w:r>
+        <w:rPr>
+          <w:rStyle w:val="nfasis"/>
+          <w:i w:val="0"/>
+          <w:sz w:val="24"/>
+        </w:rPr>
+        <w:t xml:space="preserve">D(n) = </w:t>
+      </w:r>
+      <w:r>
+        <w:rPr>
+          <w:rStyle w:val="nfasis"/>
+          <w:rFonts w:cstheme="minorHAnsi"/>
+          <w:i w:val="0"/>
+          <w:sz w:val="24"/>
+        </w:rPr>
+        <w:t xml:space="preserve">Θ </w:t>
+      </w:r>
+      <w:r>
+        <w:rPr>
+          <w:rStyle w:val="nfasis"/>
+          <w:i w:val="0"/>
+          <w:sz w:val="24"/>
+        </w:rPr>
+        <w:t>(1). Tiempo invertido en dividir</w:t>
+      </w:r>
+      <w:r>
+        <w:rPr>
+          <w:rStyle w:val="nfasis"/>
+          <w:i w:val="0"/>
+          <w:sz w:val="24"/>
+        </w:rPr>
+        <w:t xml:space="preserve"> cada uno de los problemas</w:t>
+      </w:r>
+      <w:r>
+        <w:rPr>
+          <w:rStyle w:val="nfasis"/>
+          <w:i w:val="0"/>
+          <w:sz w:val="24"/>
+        </w:rPr>
+        <w:t>.</w:t>
+      </w:r>
+    </w:p>
+    <w:p>
+      <w:pPr>
+        <w:ind w:left="708" w:firstLine="708"/>
+        <w:rPr>
+          <w:rStyle w:val="nfasis"/>
+          <w:i w:val="0"/>
+          <w:sz w:val="24"/>
+        </w:rPr>
+      </w:pPr>
+      <w:r>
+        <w:rPr>
+          <w:rStyle w:val="nfasis"/>
+          <w:i w:val="0"/>
+          <w:sz w:val="24"/>
+        </w:rPr>
+        <w:t xml:space="preserve">C(n) = </w:t>
+      </w:r>
+      <w:r>
+        <w:rPr>
+          <w:rStyle w:val="nfasis"/>
+          <w:rFonts w:cstheme="minorHAnsi"/>
+          <w:i w:val="0"/>
+          <w:sz w:val="24"/>
+        </w:rPr>
+        <w:t>Θ</w:t>
+      </w:r>
+      <w:r>
+        <w:rPr>
+          <w:rStyle w:val="nfasis"/>
+          <w:i w:val="0"/>
+          <w:sz w:val="24"/>
+        </w:rPr>
+        <w:t xml:space="preserve"> </w:t>
+      </w:r>
+      <w:r>
+        <w:rPr>
+          <w:rStyle w:val="nfasis"/>
+          <w:i w:val="0"/>
+          <w:sz w:val="24"/>
+        </w:rPr>
+        <w:t>(n</w:t>
+      </w:r>
+      <w:r>
+        <w:rPr>
+          <w:rStyle w:val="nfasis"/>
+          <w:i w:val="0"/>
+          <w:sz w:val="24"/>
+        </w:rPr>
+        <w:t xml:space="preserve">). Como explicamos antes el tiempo invertido en combinar los sub-problemas es n. </w:t>
+      </w:r>
+    </w:p>
+    <w:p>
+      <w:pPr>
+        <w:ind w:left="708" w:firstLine="708"/>
+        <w:rPr>
+          <w:rStyle w:val="nfasis"/>
+          <w:i w:val="0"/>
+          <w:sz w:val="24"/>
+        </w:rPr>
+      </w:pPr>
+      <w:r>
+        <w:rPr>
+          <w:rStyle w:val="nfasis"/>
+          <w:i w:val="0"/>
+          <w:sz w:val="24"/>
+        </w:rPr>
+        <w:t xml:space="preserve">Finalmente: </w:t>
+      </w:r>
+    </w:p>
+    <w:p>
+      <w:pPr>
+        <w:ind w:left="708" w:firstLine="708"/>
+        <w:rPr>
+          <w:rStyle w:val="nfasis"/>
+          <w:i w:val="0"/>
+          <w:sz w:val="24"/>
+        </w:rPr>
+      </w:pPr>
+      <m:oMath>
+        <m:r>
+          <m:rPr>
+            <m:sty m:val="p"/>
+          </m:rPr>
+          <w:rPr>
+            <w:rStyle w:val="nfasis"/>
+            <w:rFonts w:ascii="Cambria Math" w:hAnsi="Cambria Math"/>
+            <w:sz w:val="24"/>
+          </w:rPr>
+          <m:t>T</m:t>
+        </m:r>
+        <m:d>
+          <m:dPr>
+            <m:ctrlPr>
+              <w:rPr>
+                <w:rStyle w:val="nfasis"/>
+                <w:rFonts w:ascii="Cambria Math" w:hAnsi="Cambria Math"/>
+                <w:i w:val="0"/>
+                <w:iCs w:val="0"/>
+                <w:sz w:val="24"/>
+              </w:rPr>
+            </m:ctrlPr>
+          </m:dPr>
+          <m:e>
+            <m:r>
+              <m:rPr>
+                <m:sty m:val="p"/>
+              </m:rPr>
+              <w:rPr>
+                <w:rStyle w:val="nfasis"/>
+                <w:rFonts w:ascii="Cambria Math" w:hAnsi="Cambria Math"/>
+                <w:sz w:val="24"/>
+              </w:rPr>
+              <m:t>n</m:t>
+            </m:r>
+          </m:e>
+        </m:d>
+        <m:r>
+          <m:rPr>
+            <m:sty m:val="p"/>
+          </m:rPr>
+          <w:rPr>
+            <w:rStyle w:val="nfasis"/>
+            <w:rFonts w:ascii="Cambria Math" w:hAnsi="Cambria Math"/>
+            <w:sz w:val="24"/>
+          </w:rPr>
+          <m:t xml:space="preserve">= </m:t>
+        </m:r>
+        <m:d>
+          <m:dPr>
+            <m:begChr m:val="{"/>
+            <m:endChr m:val=""/>
+            <m:ctrlPr>
+              <w:rPr>
+                <w:rStyle w:val="nfasis"/>
+                <w:rFonts w:ascii="Cambria Math" w:hAnsi="Cambria Math"/>
+                <w:iCs w:val="0"/>
+                <w:sz w:val="24"/>
+              </w:rPr>
+            </m:ctrlPr>
+          </m:dPr>
+          <m:e>
+            <m:eqArr>
+              <m:eqArrPr>
+                <m:ctrlPr>
+                  <w:rPr>
+                    <w:rStyle w:val="nfasis"/>
+                    <w:rFonts w:ascii="Cambria Math" w:hAnsi="Cambria Math"/>
+                    <w:iCs w:val="0"/>
+                    <w:sz w:val="24"/>
+                  </w:rPr>
+                </m:ctrlPr>
+              </m:eqArrPr>
+              <m:e>
+                <m:r>
+                  <m:rPr>
+                    <m:sty m:val="p"/>
+                  </m:rPr>
+                  <w:rPr>
+                    <w:rStyle w:val="nfasis"/>
+                    <w:rFonts w:ascii="Cambria Math" w:hAnsi="Cambria Math" w:cstheme="minorHAnsi"/>
+                    <w:sz w:val="24"/>
+                  </w:rPr>
+                  <m:t xml:space="preserve">Θ </m:t>
+                </m:r>
+                <m:d>
+                  <m:dPr>
+                    <m:ctrlPr>
+                      <w:rPr>
+                        <w:rStyle w:val="nfasis"/>
+                        <w:rFonts w:ascii="Cambria Math" w:hAnsi="Cambria Math"/>
+                        <w:i w:val="0"/>
+                        <w:iCs w:val="0"/>
+                        <w:sz w:val="24"/>
+                      </w:rPr>
+                    </m:ctrlPr>
+                  </m:dPr>
+                  <m:e>
+                    <m:r>
+                      <m:rPr>
+                        <m:sty m:val="p"/>
+                      </m:rPr>
+                      <w:rPr>
+                        <w:rStyle w:val="nfasis"/>
+                        <w:rFonts w:ascii="Cambria Math" w:hAnsi="Cambria Math"/>
+                        <w:sz w:val="24"/>
+                      </w:rPr>
+                      <m:t>1</m:t>
+                    </m:r>
+                  </m:e>
+                </m:d>
+                <m:r>
+                  <m:rPr>
+                    <m:sty m:val="p"/>
+                  </m:rPr>
+                  <w:rPr>
+                    <w:rStyle w:val="nfasis"/>
+                    <w:rFonts w:ascii="Cambria Math" w:hAnsi="Cambria Math"/>
+                    <w:sz w:val="24"/>
+                  </w:rPr>
+                  <m:t xml:space="preserve">                        si n=1</m:t>
+                </m:r>
+              </m:e>
+              <m:e>
+                <m:r>
+                  <m:rPr>
+                    <m:sty m:val="p"/>
+                  </m:rPr>
+                  <w:rPr>
+                    <w:rStyle w:val="nfasis"/>
+                    <w:rFonts w:ascii="Cambria Math" w:hAnsi="Cambria Math"/>
+                    <w:sz w:val="24"/>
+                  </w:rPr>
+                  <m:t>2T</m:t>
+                </m:r>
+                <m:d>
+                  <m:dPr>
+                    <m:ctrlPr>
+                      <w:rPr>
+                        <w:rStyle w:val="nfasis"/>
+                        <w:rFonts w:ascii="Cambria Math" w:hAnsi="Cambria Math"/>
+                        <w:i w:val="0"/>
+                        <w:iCs w:val="0"/>
+                        <w:sz w:val="24"/>
+                      </w:rPr>
+                    </m:ctrlPr>
+                  </m:dPr>
+                  <m:e>
+                    <m:f>
+                      <m:fPr>
+                        <m:ctrlPr>
+                          <w:rPr>
+                            <w:rStyle w:val="nfasis"/>
+                            <w:rFonts w:ascii="Cambria Math" w:hAnsi="Cambria Math"/>
+                            <w:i w:val="0"/>
+                            <w:iCs w:val="0"/>
+                            <w:sz w:val="24"/>
+                          </w:rPr>
+                        </m:ctrlPr>
+                      </m:fPr>
+                      <m:num>
+                        <m:r>
+                          <m:rPr>
+                            <m:sty m:val="p"/>
+                          </m:rPr>
+                          <w:rPr>
+                            <w:rStyle w:val="nfasis"/>
+                            <w:rFonts w:ascii="Cambria Math" w:hAnsi="Cambria Math"/>
+                            <w:sz w:val="24"/>
+                          </w:rPr>
+                          <m:t>n</m:t>
+                        </m:r>
+                      </m:num>
+                      <m:den>
+                        <m:r>
+                          <m:rPr>
+                            <m:sty m:val="p"/>
+                          </m:rPr>
+                          <w:rPr>
+                            <w:rStyle w:val="nfasis"/>
+                            <w:rFonts w:ascii="Cambria Math" w:hAnsi="Cambria Math"/>
+                            <w:sz w:val="24"/>
+                          </w:rPr>
+                          <m:t>2</m:t>
+                        </m:r>
+                      </m:den>
+                    </m:f>
+                  </m:e>
+                </m:d>
+                <m:r>
+                  <m:rPr>
+                    <m:sty m:val="p"/>
+                  </m:rPr>
+                  <w:rPr>
+                    <w:rStyle w:val="nfasis"/>
+                    <w:rFonts w:ascii="Cambria Math" w:hAnsi="Cambria Math"/>
+                    <w:sz w:val="24"/>
+                  </w:rPr>
+                  <m:t xml:space="preserve">+ </m:t>
+                </m:r>
+                <m:r>
+                  <m:rPr>
+                    <m:sty m:val="p"/>
+                  </m:rPr>
+                  <w:rPr>
+                    <w:rStyle w:val="nfasis"/>
+                    <w:rFonts w:ascii="Cambria Math" w:hAnsi="Cambria Math" w:cstheme="minorHAnsi"/>
+                    <w:sz w:val="24"/>
+                  </w:rPr>
+                  <m:t>Θ</m:t>
+                </m:r>
+                <m:r>
+                  <m:rPr>
+                    <m:sty m:val="p"/>
+                  </m:rPr>
+                  <w:rPr>
+                    <w:rStyle w:val="nfasis"/>
+                    <w:rFonts w:ascii="Cambria Math" w:hAnsi="Cambria Math"/>
+                    <w:sz w:val="24"/>
+                  </w:rPr>
+                  <m:t xml:space="preserve"> </m:t>
+                </m:r>
+                <m:d>
+                  <m:dPr>
+                    <m:ctrlPr>
+                      <w:rPr>
+                        <w:rStyle w:val="nfasis"/>
+                        <w:rFonts w:ascii="Cambria Math" w:hAnsi="Cambria Math"/>
+                        <w:i w:val="0"/>
+                        <w:iCs w:val="0"/>
+                        <w:sz w:val="24"/>
+                      </w:rPr>
+                    </m:ctrlPr>
+                  </m:dPr>
+                  <m:e>
+                    <m:r>
+                      <m:rPr>
+                        <m:sty m:val="p"/>
+                      </m:rPr>
+                      <w:rPr>
+                        <w:rStyle w:val="nfasis"/>
+                        <w:rFonts w:ascii="Cambria Math" w:hAnsi="Cambria Math"/>
+                        <w:sz w:val="24"/>
+                      </w:rPr>
+                      <m:t>n</m:t>
+                    </m:r>
+                  </m:e>
+                </m:d>
+                <m:r>
+                  <m:rPr>
+                    <m:sty m:val="p"/>
+                  </m:rPr>
+                  <w:rPr>
+                    <w:rStyle w:val="nfasis"/>
+                    <w:rFonts w:ascii="Cambria Math" w:hAnsi="Cambria Math"/>
+                    <w:sz w:val="24"/>
+                  </w:rPr>
+                  <m:t xml:space="preserve">     si n&gt;1</m:t>
+                </m:r>
+              </m:e>
+            </m:eqArr>
+          </m:e>
+        </m:d>
+      </m:oMath>
+      <w:r>
+        <w:rPr>
+          <w:rStyle w:val="nfasis"/>
+          <w:i w:val="0"/>
+          <w:sz w:val="24"/>
+        </w:rPr>
+        <w:t xml:space="preserve"> </w:t>
+      </w:r>
+    </w:p>
+    <w:p>
+      <w:pPr>
+        <w:ind w:left="708" w:firstLine="708"/>
+        <w:rPr>
+          <w:rStyle w:val="nfasis"/>
+          <w:i w:val="0"/>
+          <w:sz w:val="24"/>
+        </w:rPr>
+      </w:pPr>
+      <w:r>
+        <w:rPr>
+          <w:rStyle w:val="nfasis"/>
+          <w:i w:val="0"/>
+          <w:sz w:val="24"/>
+        </w:rPr>
+        <w:t xml:space="preserve">Una vez terminado el análisis teórico vamos a completarlo con los tiempos medidos de forma real con el código, tal y como ya lo hicimos en el algoritmo de fuerza bruta.   </w:t>
+      </w:r>
+    </w:p>
+    <w:p>
+      <w:pPr>
+        <w:ind w:left="708" w:firstLine="708"/>
+        <w:rPr>
+          <w:rStyle w:val="nfasis"/>
+          <w:i w:val="0"/>
+          <w:sz w:val="24"/>
+        </w:rPr>
+      </w:pPr>
+      <w:r>
+        <w:rPr>
+          <w:rStyle w:val="nfasis"/>
+          <w:i w:val="0"/>
+          <w:sz w:val="24"/>
+        </w:rPr>
+        <w:t>[GRAFICAS MERGE SORT]</w:t>
       </w:r>
     </w:p>
     <w:p>
@@ -4584,8 +6303,142 @@
         </w:rPr>
         <w:t>Conclusión</w:t>
       </w:r>
+    </w:p>
+    <w:p>
+      <w:pPr>
+        <w:ind w:left="708" w:firstLine="708"/>
+        <w:rPr>
+          <w:rStyle w:val="nfasis"/>
+          <w:rFonts w:cstheme="minorHAnsi"/>
+          <w:i w:val="0"/>
+          <w:sz w:val="24"/>
+          <w:szCs w:val="24"/>
+        </w:rPr>
+      </w:pPr>
+      <w:r>
+        <w:rPr>
+          <w:rStyle w:val="nfasis"/>
+          <w:i w:val="0"/>
+          <w:sz w:val="24"/>
+        </w:rPr>
+        <w:t xml:space="preserve">Como era de esperar el algoritmo de fuerza bruta tarda más en completar la tarea que nuestro algoritmo recursivo.  Esto lo podemos demostrar comparando sus complejidades, ya que </w:t>
+      </w:r>
+      <w:r>
+        <w:rPr>
+          <w:rStyle w:val="nfasis"/>
+          <w:rFonts w:cstheme="minorHAnsi"/>
+          <w:i w:val="0"/>
+          <w:sz w:val="24"/>
+        </w:rPr>
+        <w:t>Θ (n</w:t>
+      </w:r>
+      <w:r>
+        <w:rPr>
+          <w:rStyle w:val="nfasis"/>
+          <w:rFonts w:cstheme="minorHAnsi"/>
+          <w:i w:val="0"/>
+          <w:sz w:val="24"/>
+          <w:szCs w:val="24"/>
+          <w:vertAlign w:val="superscript"/>
+        </w:rPr>
+        <w:t>2</w:t>
+      </w:r>
+      <w:r>
+        <w:rPr>
+          <w:rStyle w:val="nfasis"/>
+          <w:rFonts w:cstheme="minorHAnsi"/>
+          <w:i w:val="0"/>
+          <w:sz w:val="24"/>
+          <w:szCs w:val="24"/>
+        </w:rPr>
+        <w:t>) &gt; Θ (n log</w:t>
+      </w:r>
+      <w:r>
+        <w:rPr>
+          <w:rStyle w:val="nfasis"/>
+          <w:rFonts w:cstheme="minorHAnsi"/>
+          <w:i w:val="0"/>
+          <w:sz w:val="24"/>
+          <w:szCs w:val="24"/>
+          <w:vertAlign w:val="subscript"/>
+        </w:rPr>
+        <w:t>2</w:t>
+      </w:r>
+      <w:r>
+        <w:rPr>
+          <w:rStyle w:val="nfasis"/>
+          <w:rFonts w:cstheme="minorHAnsi"/>
+          <w:i w:val="0"/>
+          <w:sz w:val="24"/>
+          <w:szCs w:val="24"/>
+        </w:rPr>
+        <w:t>(n)) para cualquier tamaño de n.</w:t>
+      </w:r>
+    </w:p>
+    <w:p>
+      <w:pPr>
+        <w:ind w:left="708" w:firstLine="708"/>
+        <w:rPr>
+          <w:rStyle w:val="nfasis"/>
+          <w:rFonts w:cstheme="minorHAnsi"/>
+          <w:i w:val="0"/>
+          <w:sz w:val="24"/>
+          <w:szCs w:val="24"/>
+        </w:rPr>
+      </w:pPr>
+      <w:r>
+        <w:rPr>
+          <w:rStyle w:val="nfasis"/>
+          <w:rFonts w:cstheme="minorHAnsi"/>
+          <w:i w:val="0"/>
+          <w:sz w:val="24"/>
+          <w:szCs w:val="24"/>
+        </w:rPr>
+        <w:t>Los análisis de complejidad para casos sencillos como estos, nos demuestran que un buen</w:t>
+      </w:r>
+      <w:r>
+        <w:rPr>
+          <w:rStyle w:val="nfasis"/>
+          <w:rFonts w:cstheme="minorHAnsi"/>
+          <w:i w:val="0"/>
+          <w:sz w:val="24"/>
+          <w:szCs w:val="24"/>
+        </w:rPr>
+        <w:t xml:space="preserve"> diseño del algoritmo nos proporcionara unos resultado mucho más óptimos, a pesar de que la implementación de este último es considerablemente más complicado que el primer planteamiento. </w:t>
+      </w:r>
+    </w:p>
+    <w:p>
+      <w:pPr>
+        <w:ind w:left="708" w:firstLine="708"/>
+        <w:rPr>
+          <w:rStyle w:val="nfasis"/>
+          <w:i w:val="0"/>
+          <w:sz w:val="24"/>
+          <w:szCs w:val="24"/>
+        </w:rPr>
+      </w:pPr>
       <w:bookmarkStart w:id="0" w:name="_GoBack"/>
       <w:bookmarkEnd w:id="0"/>
+      <w:r>
+        <w:rPr>
+          <w:rStyle w:val="nfasis"/>
+          <w:rFonts w:cstheme="minorHAnsi"/>
+          <w:i w:val="0"/>
+          <w:sz w:val="24"/>
+          <w:szCs w:val="24"/>
+        </w:rPr>
+        <w:t xml:space="preserve"> </w:t>
+      </w:r>
+      <w:r>
+        <w:rPr>
+          <w:rStyle w:val="nfasis"/>
+          <w:rFonts w:cstheme="minorHAnsi"/>
+          <w:i w:val="0"/>
+          <w:sz w:val="24"/>
+          <w:szCs w:val="24"/>
+        </w:rPr>
+        <w:t xml:space="preserve"> </w:t>
+      </w:r>
     </w:p>
     <w:p>
       <w:pPr>
@@ -4608,6 +6461,7 @@
           <w:i w:val="0"/>
           <w:sz w:val="44"/>
         </w:rPr>
+        <w:lastRenderedPageBreak/>
         <w:t xml:space="preserve">Referencias bibliográficas </w:t>
       </w:r>
     </w:p>
@@ -5189,7 +7043,535 @@
       <w:contextualSpacing/>
     </w:pPr>
   </w:style>
+  <w:style w:type="character" w:styleId="Textodelmarcadordeposicin">
+    <w:name w:val="Placeholder Text"/>
+    <w:basedOn w:val="Fuentedeprrafopredeter"/>
+    <w:uiPriority w:val="99"/>
+    <w:semiHidden/>
+    <w:rsid w:val="00904286"/>
+    <w:rPr>
+      <w:color w:val="808080"/>
+    </w:rPr>
+  </w:style>
 </w:styles>
+</file>
+
+<file path=word/glossary/document.xml><?xml version="1.0" encoding="utf-8"?>
+<w:glossaryDocument xmlns:wpc="http://schemas.microsoft.com/office/word/2010/wordprocessingCanvas" xmlns:mc="http://schemas.openxmlformats.org/markup-compatibility/2006" xmlns:o="urn:schemas-microsoft-com:office:office" xmlns:r="http://schemas.openxmlformats.org/officeDocument/2006/relationships" xmlns:m="http://schemas.openxmlformats.org/officeDocument/2006/math" xmlns:v="urn:schemas-microsoft-com:vml" xmlns:wp14="http://schemas.microsoft.com/office/word/2010/wordprocessingDrawing" xmlns:wp="http://schemas.openxmlformats.org/drawingml/2006/wordprocessingDrawing" xmlns:w10="urn:schemas-microsoft-com:office:word" xmlns:w="http://schemas.openxmlformats.org/wordprocessingml/2006/main" xmlns:w14="http://schemas.microsoft.com/office/word/2010/wordml" xmlns:w15="http://schemas.microsoft.com/office/word/2012/wordml" xmlns:wpg="http://schemas.microsoft.com/office/word/2010/wordprocessingGroup" xmlns:wpi="http://schemas.microsoft.com/office/word/2010/wordprocessingInk" xmlns:wne="http://schemas.microsoft.com/office/word/2006/wordml" xmlns:wps="http://schemas.microsoft.com/office/word/2010/wordprocessingShape" mc:Ignorable="w14 w15 wp14"/>
+</file>
+
+<file path=word/glossary/fontTable.xml><?xml version="1.0" encoding="utf-8"?>
+<w:fonts xmlns:mc="http://schemas.openxmlformats.org/markup-compatibility/2006" xmlns:r="http://schemas.openxmlformats.org/officeDocument/2006/relationships" xmlns:w="http://schemas.openxmlformats.org/wordprocessingml/2006/main" xmlns:w14="http://schemas.microsoft.com/office/word/2010/wordml" xmlns:w15="http://schemas.microsoft.com/office/word/2012/wordml" mc:Ignorable="w14 w15">
+  <w:font w:name="Times New Roman">
+    <w:panose1 w:val="02020603050405020304"/>
+    <w:charset w:val="00"/>
+    <w:family w:val="roman"/>
+    <w:pitch w:val="variable"/>
+    <w:sig w:usb0="E0002EFF" w:usb1="C000785B" w:usb2="00000009" w:usb3="00000000" w:csb0="000001FF" w:csb1="00000000"/>
+  </w:font>
+  <w:font w:name="Calibri">
+    <w:panose1 w:val="020F0502020204030204"/>
+    <w:charset w:val="00"/>
+    <w:family w:val="swiss"/>
+    <w:pitch w:val="variable"/>
+    <w:sig w:usb0="E0002AFF" w:usb1="C000247B" w:usb2="00000009" w:usb3="00000000" w:csb0="000001FF" w:csb1="00000000"/>
+  </w:font>
+  <w:font w:name="Calibri Light">
+    <w:panose1 w:val="020F0302020204030204"/>
+    <w:charset w:val="00"/>
+    <w:family w:val="swiss"/>
+    <w:pitch w:val="variable"/>
+    <w:sig w:usb0="E0002AFF" w:usb1="C000247B" w:usb2="00000009" w:usb3="00000000" w:csb0="000001FF" w:csb1="00000000"/>
+  </w:font>
+  <w:font w:name="Cambria Math">
+    <w:panose1 w:val="02040503050406030204"/>
+    <w:charset w:val="00"/>
+    <w:family w:val="roman"/>
+    <w:pitch w:val="variable"/>
+    <w:sig w:usb0="E00002FF" w:usb1="420024FF" w:usb2="00000000" w:usb3="00000000" w:csb0="0000019F" w:csb1="00000000"/>
+  </w:font>
+</w:fonts>
+</file>
+
+<file path=word/glossary/settings.xml><?xml version="1.0" encoding="utf-8"?>
+<w:settings xmlns:mc="http://schemas.openxmlformats.org/markup-compatibility/2006" xmlns:o="urn:schemas-microsoft-com:office:office" xmlns:r="http://schemas.openxmlformats.org/officeDocument/2006/relationships" xmlns:m="http://schemas.openxmlformats.org/officeDocument/2006/math" xmlns:v="urn:schemas-microsoft-com:vml" xmlns:w10="urn:schemas-microsoft-com:office:word" xmlns:w="http://schemas.openxmlformats.org/wordprocessingml/2006/main" xmlns:w14="http://schemas.microsoft.com/office/word/2010/wordml" xmlns:w15="http://schemas.microsoft.com/office/word/2012/wordml" xmlns:sl="http://schemas.openxmlformats.org/schemaLibrary/2006/main" mc:Ignorable="w14 w15">
+  <w:view w:val="normal"/>
+  <w:defaultTabStop w:val="708"/>
+  <w:hyphenationZone w:val="425"/>
+  <w:characterSpacingControl w:val="doNotCompress"/>
+  <w:compat>
+    <w:useFELayout/>
+    <w:compatSetting w:name="compatibilityMode" w:uri="http://schemas.microsoft.com/office/word" w:val="15"/>
+    <w:compatSetting w:name="overrideTableStyleFontSizeAndJustification" w:uri="http://schemas.microsoft.com/office/word" w:val="1"/>
+    <w:compatSetting w:name="enableOpenTypeFeatures" w:uri="http://schemas.microsoft.com/office/word" w:val="1"/>
+    <w:compatSetting w:name="doNotFlipMirrorIndents" w:uri="http://schemas.microsoft.com/office/word" w:val="1"/>
+    <w:compatSetting w:name="differentiateMultirowTableHeaders" w:uri="http://schemas.microsoft.com/office/word" w:val="1"/>
+  </w:compat>
+  <w:rsids>
+    <w:rsidRoot w:val="00C45929"/>
+    <w:rsid w:val="00131805"/>
+    <w:rsid w:val="00C45929"/>
+  </w:rsids>
+  <m:mathPr>
+    <m:mathFont m:val="Cambria Math"/>
+    <m:brkBin m:val="before"/>
+    <m:brkBinSub m:val="--"/>
+    <m:smallFrac m:val="0"/>
+    <m:dispDef/>
+    <m:lMargin m:val="0"/>
+    <m:rMargin m:val="0"/>
+    <m:defJc m:val="centerGroup"/>
+    <m:wrapIndent m:val="1440"/>
+    <m:intLim m:val="subSup"/>
+    <m:naryLim m:val="undOvr"/>
+  </m:mathPr>
+  <w:themeFontLang w:val="es-ES"/>
+  <w:clrSchemeMapping w:bg1="light1" w:t1="dark1" w:bg2="light2" w:t2="dark2" w:accent1="accent1" w:accent2="accent2" w:accent3="accent3" w:accent4="accent4" w:accent5="accent5" w:accent6="accent6" w:hyperlink="hyperlink" w:followedHyperlink="followedHyperlink"/>
+  <w:decimalSymbol w:val=","/>
+  <w:listSeparator w:val=";"/>
+  <w15:chartTrackingRefBased/>
+</w:settings>
+</file>
+
+<file path=word/glossary/styles.xml><?xml version="1.0" encoding="utf-8"?>
+<w:styles xmlns:mc="http://schemas.openxmlformats.org/markup-compatibility/2006" xmlns:r="http://schemas.openxmlformats.org/officeDocument/2006/relationships" xmlns:w="http://schemas.openxmlformats.org/wordprocessingml/2006/main" xmlns:w14="http://schemas.microsoft.com/office/word/2010/wordml" xmlns:w15="http://schemas.microsoft.com/office/word/2012/wordml" mc:Ignorable="w14 w15">
+  <w:docDefaults>
+    <w:rPrDefault>
+      <w:rPr>
+        <w:rFonts w:asciiTheme="minorHAnsi" w:eastAsiaTheme="minorEastAsia" w:hAnsiTheme="minorHAnsi" w:cstheme="minorBidi"/>
+        <w:sz w:val="22"/>
+        <w:szCs w:val="22"/>
+        <w:lang w:val="es-ES" w:eastAsia="es-ES" w:bidi="ar-SA"/>
+      </w:rPr>
+    </w:rPrDefault>
+    <w:pPrDefault>
+      <w:pPr>
+        <w:spacing w:after="160" w:line="259" w:lineRule="auto"/>
+      </w:pPr>
+    </w:pPrDefault>
+  </w:docDefaults>
+  <w:latentStyles w:defLockedState="0" w:defUIPriority="99" w:defSemiHidden="0" w:defUnhideWhenUsed="0" w:defQFormat="0" w:count="371">
+    <w:lsdException w:name="Normal" w:uiPriority="0" w:qFormat="1"/>
+    <w:lsdException w:name="heading 1" w:uiPriority="9" w:qFormat="1"/>
+    <w:lsdException w:name="heading 2" w:semiHidden="1" w:uiPriority="9" w:unhideWhenUsed="1" w:qFormat="1"/>
+    <w:lsdException w:name="heading 3" w:semiHidden="1" w:uiPriority="9" w:unhideWhenUsed="1" w:qFormat="1"/>
+    <w:lsdException w:name="heading 4" w:semiHidden="1" w:uiPriority="9" w:unhideWhenUsed="1" w:qFormat="1"/>
+    <w:lsdException w:name="heading 5" w:semiHidden="1" w:uiPriority="9" w:unhideWhenUsed="1" w:qFormat="1"/>
+    <w:lsdException w:name="heading 6" w:semiHidden="1" w:uiPriority="9" w:unhideWhenUsed="1" w:qFormat="1"/>
+    <w:lsdException w:name="heading 7" w:semiHidden="1" w:uiPriority="9" w:unhideWhenUsed="1" w:qFormat="1"/>
+    <w:lsdException w:name="heading 8" w:semiHidden="1" w:uiPriority="9" w:unhideWhenUsed="1" w:qFormat="1"/>
+    <w:lsdException w:name="heading 9" w:semiHidden="1" w:uiPriority="9" w:unhideWhenUsed="1" w:qFormat="1"/>
+    <w:lsdException w:name="index 1" w:semiHidden="1" w:unhideWhenUsed="1"/>
+    <w:lsdException w:name="index 2" w:semiHidden="1" w:unhideWhenUsed="1"/>
+    <w:lsdException w:name="index 3" w:semiHidden="1" w:unhideWhenUsed="1"/>
+    <w:lsdException w:name="index 4" w:semiHidden="1" w:unhideWhenUsed="1"/>
+    <w:lsdException w:name="index 5" w:semiHidden="1" w:unhideWhenUsed="1"/>
+    <w:lsdException w:name="index 6" w:semiHidden="1" w:unhideWhenUsed="1"/>
+    <w:lsdException w:name="index 7" w:semiHidden="1" w:unhideWhenUsed="1"/>
+    <w:lsdException w:name="index 8" w:semiHidden="1" w:unhideWhenUsed="1"/>
+    <w:lsdException w:name="index 9" w:semiHidden="1" w:unhideWhenUsed="1"/>
+    <w:lsdException w:name="toc 1" w:semiHidden="1" w:uiPriority="39" w:unhideWhenUsed="1"/>
+    <w:lsdException w:name="toc 2" w:semiHidden="1" w:uiPriority="39" w:unhideWhenUsed="1"/>
+    <w:lsdException w:name="toc 3" w:semiHidden="1" w:uiPriority="39" w:unhideWhenUsed="1"/>
+    <w:lsdException w:name="toc 4" w:semiHidden="1" w:uiPriority="39" w:unhideWhenUsed="1"/>
+    <w:lsdException w:name="toc 5" w:semiHidden="1" w:uiPriority="39" w:unhideWhenUsed="1"/>
+    <w:lsdException w:name="toc 6" w:semiHidden="1" w:uiPriority="39" w:unhideWhenUsed="1"/>
+    <w:lsdException w:name="toc 7" w:semiHidden="1" w:uiPriority="39" w:unhideWhenUsed="1"/>
+    <w:lsdException w:name="toc 8" w:semiHidden="1" w:uiPriority="39" w:unhideWhenUsed="1"/>
+    <w:lsdException w:name="toc 9" w:semiHidden="1" w:uiPriority="39" w:unhideWhenUsed="1"/>
+    <w:lsdException w:name="Normal Indent" w:semiHidden="1" w:unhideWhenUsed="1"/>
+    <w:lsdException w:name="footnote text" w:semiHidden="1" w:unhideWhenUsed="1"/>
+    <w:lsdException w:name="annotation text" w:semiHidden="1" w:unhideWhenUsed="1"/>
+    <w:lsdException w:name="header" w:semiHidden="1" w:unhideWhenUsed="1"/>
+    <w:lsdException w:name="footer" w:semiHidden="1" w:unhideWhenUsed="1"/>
+    <w:lsdException w:name="index heading" w:semiHidden="1" w:unhideWhenUsed="1"/>
+    <w:lsdException w:name="caption" w:semiHidden="1" w:uiPriority="35" w:unhideWhenUsed="1" w:qFormat="1"/>
+    <w:lsdException w:name="table of figures" w:semiHidden="1" w:unhideWhenUsed="1"/>
+    <w:lsdException w:name="envelope address" w:semiHidden="1" w:unhideWhenUsed="1"/>
+    <w:lsdException w:name="envelope return" w:semiHidden="1" w:unhideWhenUsed="1"/>
+    <w:lsdException w:name="footnote reference" w:semiHidden="1" w:unhideWhenUsed="1"/>
+    <w:lsdException w:name="annotation reference" w:semiHidden="1" w:unhideWhenUsed="1"/>
+    <w:lsdException w:name="line number" w:semiHidden="1" w:unhideWhenUsed="1"/>
+    <w:lsdException w:name="page number" w:semiHidden="1" w:unhideWhenUsed="1"/>
+    <w:lsdException w:name="endnote reference" w:semiHidden="1" w:unhideWhenUsed="1"/>
+    <w:lsdException w:name="endnote text" w:semiHidden="1" w:unhideWhenUsed="1"/>
+    <w:lsdException w:name="table of authorities" w:semiHidden="1" w:unhideWhenUsed="1"/>
+    <w:lsdException w:name="macro" w:semiHidden="1" w:unhideWhenUsed="1"/>
+    <w:lsdException w:name="toa heading" w:semiHidden="1" w:unhideWhenUsed="1"/>
+    <w:lsdException w:name="List" w:semiHidden="1" w:unhideWhenUsed="1"/>
+    <w:lsdException w:name="List Bullet" w:semiHidden="1" w:unhideWhenUsed="1"/>
+    <w:lsdException w:name="List Number" w:semiHidden="1" w:unhideWhenUsed="1"/>
+    <w:lsdException w:name="List 2" w:semiHidden="1" w:unhideWhenUsed="1"/>
+    <w:lsdException w:name="List 3" w:semiHidden="1" w:unhideWhenUsed="1"/>
+    <w:lsdException w:name="List 4" w:semiHidden="1" w:unhideWhenUsed="1"/>
+    <w:lsdException w:name="List 5" w:semiHidden="1" w:unhideWhenUsed="1"/>
+    <w:lsdException w:name="List Bullet 2" w:semiHidden="1" w:unhideWhenUsed="1"/>
+    <w:lsdException w:name="List Bullet 3" w:semiHidden="1" w:unhideWhenUsed="1"/>
+    <w:lsdException w:name="List Bullet 4" w:semiHidden="1" w:unhideWhenUsed="1"/>
+    <w:lsdException w:name="List Bullet 5" w:semiHidden="1" w:unhideWhenUsed="1"/>
+    <w:lsdException w:name="List Number 2" w:semiHidden="1" w:unhideWhenUsed="1"/>
+    <w:lsdException w:name="List Number 3" w:semiHidden="1" w:unhideWhenUsed="1"/>
+    <w:lsdException w:name="List Number 4" w:semiHidden="1" w:unhideWhenUsed="1"/>
+    <w:lsdException w:name="List Number 5" w:semiHidden="1" w:unhideWhenUsed="1"/>
+    <w:lsdException w:name="Title" w:uiPriority="10" w:qFormat="1"/>
+    <w:lsdException w:name="Closing" w:semiHidden="1" w:unhideWhenUsed="1"/>
+    <w:lsdException w:name="Signature" w:semiHidden="1" w:unhideWhenUsed="1"/>
+    <w:lsdException w:name="Default Paragraph Font" w:semiHidden="1" w:uiPriority="1" w:unhideWhenUsed="1"/>
+    <w:lsdException w:name="Body Text" w:semiHidden="1" w:unhideWhenUsed="1"/>
+    <w:lsdException w:name="Body Text Indent" w:semiHidden="1" w:unhideWhenUsed="1"/>
+    <w:lsdException w:name="List Continue" w:semiHidden="1" w:unhideWhenUsed="1"/>
+    <w:lsdException w:name="List Continue 2" w:semiHidden="1" w:unhideWhenUsed="1"/>
+    <w:lsdException w:name="List Continue 3" w:semiHidden="1" w:unhideWhenUsed="1"/>
+    <w:lsdException w:name="List Continue 4" w:semiHidden="1" w:unhideWhenUsed="1"/>
+    <w:lsdException w:name="List Continue 5" w:semiHidden="1" w:unhideWhenUsed="1"/>
+    <w:lsdException w:name="Message Header" w:semiHidden="1" w:unhideWhenUsed="1"/>
+    <w:lsdException w:name="Subtitle" w:uiPriority="11" w:qFormat="1"/>
+    <w:lsdException w:name="Salutation" w:semiHidden="1" w:unhideWhenUsed="1"/>
+    <w:lsdException w:name="Date" w:semiHidden="1" w:unhideWhenUsed="1"/>
+    <w:lsdException w:name="Body Text First Indent" w:semiHidden="1" w:unhideWhenUsed="1"/>
+    <w:lsdException w:name="Body Text First Indent 2" w:semiHidden="1" w:unhideWhenUsed="1"/>
+    <w:lsdException w:name="Note Heading" w:semiHidden="1" w:unhideWhenUsed="1"/>
+    <w:lsdException w:name="Body Text 2" w:semiHidden="1" w:unhideWhenUsed="1"/>
+    <w:lsdException w:name="Body Text 3" w:semiHidden="1" w:unhideWhenUsed="1"/>
+    <w:lsdException w:name="Body Text Indent 2" w:semiHidden="1" w:unhideWhenUsed="1"/>
+    <w:lsdException w:name="Body Text Indent 3" w:semiHidden="1" w:unhideWhenUsed="1"/>
+    <w:lsdException w:name="Block Text" w:semiHidden="1" w:unhideWhenUsed="1"/>
+    <w:lsdException w:name="Hyperlink" w:semiHidden="1" w:unhideWhenUsed="1"/>
+    <w:lsdException w:name="FollowedHyperlink" w:semiHidden="1" w:unhideWhenUsed="1"/>
+    <w:lsdException w:name="Strong" w:uiPriority="22" w:qFormat="1"/>
+    <w:lsdException w:name="Emphasis" w:uiPriority="20" w:qFormat="1"/>
+    <w:lsdException w:name="Document Map" w:semiHidden="1" w:unhideWhenUsed="1"/>
+    <w:lsdException w:name="Plain Text" w:semiHidden="1" w:unhideWhenUsed="1"/>
+    <w:lsdException w:name="E-mail Signature" w:semiHidden="1" w:unhideWhenUsed="1"/>
+    <w:lsdException w:name="HTML Top of Form" w:semiHidden="1" w:unhideWhenUsed="1"/>
+    <w:lsdException w:name="HTML Bottom of Form" w:semiHidden="1" w:unhideWhenUsed="1"/>
+    <w:lsdException w:name="Normal (Web)" w:semiHidden="1" w:unhideWhenUsed="1"/>
+    <w:lsdException w:name="HTML Acronym" w:semiHidden="1" w:unhideWhenUsed="1"/>
+    <w:lsdException w:name="HTML Address" w:semiHidden="1" w:unhideWhenUsed="1"/>
+    <w:lsdException w:name="HTML Cite" w:semiHidden="1" w:unhideWhenUsed="1"/>
+    <w:lsdException w:name="HTML Code" w:semiHidden="1" w:unhideWhenUsed="1"/>
+    <w:lsdException w:name="HTML Definition" w:semiHidden="1" w:unhideWhenUsed="1"/>
+    <w:lsdException w:name="HTML Keyboard" w:semiHidden="1" w:unhideWhenUsed="1"/>
+    <w:lsdException w:name="HTML Preformatted" w:semiHidden="1" w:unhideWhenUsed="1"/>
+    <w:lsdException w:name="HTML Sample" w:semiHidden="1" w:unhideWhenUsed="1"/>
+    <w:lsdException w:name="HTML Typewriter" w:semiHidden="1" w:unhideWhenUsed="1"/>
+    <w:lsdException w:name="HTML Variable" w:semiHidden="1" w:unhideWhenUsed="1"/>
+    <w:lsdException w:name="Normal Table" w:semiHidden="1" w:unhideWhenUsed="1"/>
+    <w:lsdException w:name="annotation subject" w:semiHidden="1" w:unhideWhenUsed="1"/>
+    <w:lsdException w:name="No List" w:semiHidden="1" w:unhideWhenUsed="1"/>
+    <w:lsdException w:name="Outline List 1" w:semiHidden="1" w:unhideWhenUsed="1"/>
+    <w:lsdException w:name="Outline List 2" w:semiHidden="1" w:unhideWhenUsed="1"/>
+    <w:lsdException w:name="Outline List 3" w:semiHidden="1" w:unhideWhenUsed="1"/>
+    <w:lsdException w:name="Table Simple 1" w:semiHidden="1" w:unhideWhenUsed="1"/>
+    <w:lsdException w:name="Table Simple 2" w:semiHidden="1" w:unhideWhenUsed="1"/>
+    <w:lsdException w:name="Table Simple 3" w:semiHidden="1" w:unhideWhenUsed="1"/>
+    <w:lsdException w:name="Table Classic 1" w:semiHidden="1" w:unhideWhenUsed="1"/>
+    <w:lsdException w:name="Table Classic 2" w:semiHidden="1" w:unhideWhenUsed="1"/>
+    <w:lsdException w:name="Table Classic 3" w:semiHidden="1" w:unhideWhenUsed="1"/>
+    <w:lsdException w:name="Table Classic 4" w:semiHidden="1" w:unhideWhenUsed="1"/>
+    <w:lsdException w:name="Table Colorful 1" w:semiHidden="1" w:unhideWhenUsed="1"/>
+    <w:lsdException w:name="Table Colorful 2" w:semiHidden="1" w:unhideWhenUsed="1"/>
+    <w:lsdException w:name="Table Colorful 3" w:semiHidden="1" w:unhideWhenUsed="1"/>
+    <w:lsdException w:name="Table Columns 1" w:semiHidden="1" w:unhideWhenUsed="1"/>
+    <w:lsdException w:name="Table Columns 2" w:semiHidden="1" w:unhideWhenUsed="1"/>
+    <w:lsdException w:name="Table Columns 3" w:semiHidden="1" w:unhideWhenUsed="1"/>
+    <w:lsdException w:name="Table Columns 4" w:semiHidden="1" w:unhideWhenUsed="1"/>
+    <w:lsdException w:name="Table Columns 5" w:semiHidden="1" w:unhideWhenUsed="1"/>
+    <w:lsdException w:name="Table Grid 1" w:semiHidden="1" w:unhideWhenUsed="1"/>
+    <w:lsdException w:name="Table Grid 2" w:semiHidden="1" w:unhideWhenUsed="1"/>
+    <w:lsdException w:name="Table Grid 3" w:semiHidden="1" w:unhideWhenUsed="1"/>
+    <w:lsdException w:name="Table Grid 4" w:semiHidden="1" w:unhideWhenUsed="1"/>
+    <w:lsdException w:name="Table Grid 5" w:semiHidden="1" w:unhideWhenUsed="1"/>
+    <w:lsdException w:name="Table Grid 6" w:semiHidden="1" w:unhideWhenUsed="1"/>
+    <w:lsdException w:name="Table Grid 7" w:semiHidden="1" w:unhideWhenUsed="1"/>
+    <w:lsdException w:name="Table Grid 8" w:semiHidden="1" w:unhideWhenUsed="1"/>
+    <w:lsdException w:name="Table List 1" w:semiHidden="1" w:unhideWhenUsed="1"/>
+    <w:lsdException w:name="Table List 2" w:semiHidden="1" w:unhideWhenUsed="1"/>
+    <w:lsdException w:name="Table List 3" w:semiHidden="1" w:unhideWhenUsed="1"/>
+    <w:lsdException w:name="Table List 4" w:semiHidden="1" w:unhideWhenUsed="1"/>
+    <w:lsdException w:name="Table List 5" w:semiHidden="1" w:unhideWhenUsed="1"/>
+    <w:lsdException w:name="Table List 6" w:semiHidden="1" w:unhideWhenUsed="1"/>
+    <w:lsdException w:name="Table List 7" w:semiHidden="1" w:unhideWhenUsed="1"/>
+    <w:lsdException w:name="Table List 8" w:semiHidden="1" w:unhideWhenUsed="1"/>
+    <w:lsdException w:name="Table 3D effects 1" w:semiHidden="1" w:unhideWhenUsed="1"/>
+    <w:lsdException w:name="Table 3D effects 2" w:semiHidden="1" w:unhideWhenUsed="1"/>
+    <w:lsdException w:name="Table 3D effects 3" w:semiHidden="1" w:unhideWhenUsed="1"/>
+    <w:lsdException w:name="Table Contemporary" w:semiHidden="1" w:unhideWhenUsed="1"/>
+    <w:lsdException w:name="Table Elegant" w:semiHidden="1" w:unhideWhenUsed="1"/>
+    <w:lsdException w:name="Table Professional" w:semiHidden="1" w:unhideWhenUsed="1"/>
+    <w:lsdException w:name="Table Subtle 1" w:semiHidden="1" w:unhideWhenUsed="1"/>
+    <w:lsdException w:name="Table Subtle 2" w:semiHidden="1" w:unhideWhenUsed="1"/>
+    <w:lsdException w:name="Table Web 1" w:semiHidden="1" w:unhideWhenUsed="1"/>
+    <w:lsdException w:name="Table Web 2" w:semiHidden="1" w:unhideWhenUsed="1"/>
+    <w:lsdException w:name="Table Web 3" w:semiHidden="1" w:unhideWhenUsed="1"/>
+    <w:lsdException w:name="Balloon Text" w:semiHidden="1" w:unhideWhenUsed="1"/>
+    <w:lsdException w:name="Table Grid" w:uiPriority="39"/>
+    <w:lsdException w:name="Table Theme" w:semiHidden="1" w:unhideWhenUsed="1"/>
+    <w:lsdException w:name="Placeholder Text" w:semiHidden="1"/>
+    <w:lsdException w:name="No Spacing" w:uiPriority="1" w:qFormat="1"/>
+    <w:lsdException w:name="Light Shading" w:uiPriority="60"/>
+    <w:lsdException w:name="Light List" w:uiPriority="61"/>
+    <w:lsdException w:name="Light Grid" w:uiPriority="62"/>
+    <w:lsdException w:name="Medium Shading 1" w:uiPriority="63"/>
+    <w:lsdException w:name="Medium Shading 2" w:uiPriority="64"/>
+    <w:lsdException w:name="Medium List 1" w:uiPriority="65"/>
+    <w:lsdException w:name="Medium List 2" w:uiPriority="66"/>
+    <w:lsdException w:name="Medium Grid 1" w:uiPriority="67"/>
+    <w:lsdException w:name="Medium Grid 2" w:uiPriority="68"/>
+    <w:lsdException w:name="Medium Grid 3" w:uiPriority="69"/>
+    <w:lsdException w:name="Dark List" w:uiPriority="70"/>
+    <w:lsdException w:name="Colorful Shading" w:uiPriority="71"/>
+    <w:lsdException w:name="Colorful List" w:uiPriority="72"/>
+    <w:lsdException w:name="Colorful Grid" w:uiPriority="73"/>
+    <w:lsdException w:name="Light Shading Accent 1" w:uiPriority="60"/>
+    <w:lsdException w:name="Light List Accent 1" w:uiPriority="61"/>
+    <w:lsdException w:name="Light Grid Accent 1" w:uiPriority="62"/>
+    <w:lsdException w:name="Medium Shading 1 Accent 1" w:uiPriority="63"/>
+    <w:lsdException w:name="Medium Shading 2 Accent 1" w:uiPriority="64"/>
+    <w:lsdException w:name="Medium List 1 Accent 1" w:uiPriority="65"/>
+    <w:lsdException w:name="Revision" w:semiHidden="1"/>
+    <w:lsdException w:name="List Paragraph" w:uiPriority="34" w:qFormat="1"/>
+    <w:lsdException w:name="Quote" w:uiPriority="29" w:qFormat="1"/>
+    <w:lsdException w:name="Intense Quote" w:uiPriority="30" w:qFormat="1"/>
+    <w:lsdException w:name="Medium List 2 Accent 1" w:uiPriority="66"/>
+    <w:lsdException w:name="Medium Grid 1 Accent 1" w:uiPriority="67"/>
+    <w:lsdException w:name="Medium Grid 2 Accent 1" w:uiPriority="68"/>
+    <w:lsdException w:name="Medium Grid 3 Accent 1" w:uiPriority="69"/>
+    <w:lsdException w:name="Dark List Accent 1" w:uiPriority="70"/>
+    <w:lsdException w:name="Colorful Shading Accent 1" w:uiPriority="71"/>
+    <w:lsdException w:name="Colorful List Accent 1" w:uiPriority="72"/>
+    <w:lsdException w:name="Colorful Grid Accent 1" w:uiPriority="73"/>
+    <w:lsdException w:name="Light Shading Accent 2" w:uiPriority="60"/>
+    <w:lsdException w:name="Light List Accent 2" w:uiPriority="61"/>
+    <w:lsdException w:name="Light Grid Accent 2" w:uiPriority="62"/>
+    <w:lsdException w:name="Medium Shading 1 Accent 2" w:uiPriority="63"/>
+    <w:lsdException w:name="Medium Shading 2 Accent 2" w:uiPriority="64"/>
+    <w:lsdException w:name="Medium List 1 Accent 2" w:uiPriority="65"/>
+    <w:lsdException w:name="Medium List 2 Accent 2" w:uiPriority="66"/>
+    <w:lsdException w:name="Medium Grid 1 Accent 2" w:uiPriority="67"/>
+    <w:lsdException w:name="Medium Grid 2 Accent 2" w:uiPriority="68"/>
+    <w:lsdException w:name="Medium Grid 3 Accent 2" w:uiPriority="69"/>
+    <w:lsdException w:name="Dark List Accent 2" w:uiPriority="70"/>
+    <w:lsdException w:name="Colorful Shading Accent 2" w:uiPriority="71"/>
+    <w:lsdException w:name="Colorful List Accent 2" w:uiPriority="72"/>
+    <w:lsdException w:name="Colorful Grid Accent 2" w:uiPriority="73"/>
+    <w:lsdException w:name="Light Shading Accent 3" w:uiPriority="60"/>
+    <w:lsdException w:name="Light List Accent 3" w:uiPriority="61"/>
+    <w:lsdException w:name="Light Grid Accent 3" w:uiPriority="62"/>
+    <w:lsdException w:name="Medium Shading 1 Accent 3" w:uiPriority="63"/>
+    <w:lsdException w:name="Medium Shading 2 Accent 3" w:uiPriority="64"/>
+    <w:lsdException w:name="Medium List 1 Accent 3" w:uiPriority="65"/>
+    <w:lsdException w:name="Medium List 2 Accent 3" w:uiPriority="66"/>
+    <w:lsdException w:name="Medium Grid 1 Accent 3" w:uiPriority="67"/>
+    <w:lsdException w:name="Medium Grid 2 Accent 3" w:uiPriority="68"/>
+    <w:lsdException w:name="Medium Grid 3 Accent 3" w:uiPriority="69"/>
+    <w:lsdException w:name="Dark List Accent 3" w:uiPriority="70"/>
+    <w:lsdException w:name="Colorful Shading Accent 3" w:uiPriority="71"/>
+    <w:lsdException w:name="Colorful List Accent 3" w:uiPriority="72"/>
+    <w:lsdException w:name="Colorful Grid Accent 3" w:uiPriority="73"/>
+    <w:lsdException w:name="Light Shading Accent 4" w:uiPriority="60"/>
+    <w:lsdException w:name="Light List Accent 4" w:uiPriority="61"/>
+    <w:lsdException w:name="Light Grid Accent 4" w:uiPriority="62"/>
+    <w:lsdException w:name="Medium Shading 1 Accent 4" w:uiPriority="63"/>
+    <w:lsdException w:name="Medium Shading 2 Accent 4" w:uiPriority="64"/>
+    <w:lsdException w:name="Medium List 1 Accent 4" w:uiPriority="65"/>
+    <w:lsdException w:name="Medium List 2 Accent 4" w:uiPriority="66"/>
+    <w:lsdException w:name="Medium Grid 1 Accent 4" w:uiPriority="67"/>
+    <w:lsdException w:name="Medium Grid 2 Accent 4" w:uiPriority="68"/>
+    <w:lsdException w:name="Medium Grid 3 Accent 4" w:uiPriority="69"/>
+    <w:lsdException w:name="Dark List Accent 4" w:uiPriority="70"/>
+    <w:lsdException w:name="Colorful Shading Accent 4" w:uiPriority="71"/>
+    <w:lsdException w:name="Colorful List Accent 4" w:uiPriority="72"/>
+    <w:lsdException w:name="Colorful Grid Accent 4" w:uiPriority="73"/>
+    <w:lsdException w:name="Light Shading Accent 5" w:uiPriority="60"/>
+    <w:lsdException w:name="Light List Accent 5" w:uiPriority="61"/>
+    <w:lsdException w:name="Light Grid Accent 5" w:uiPriority="62"/>
+    <w:lsdException w:name="Medium Shading 1 Accent 5" w:uiPriority="63"/>
+    <w:lsdException w:name="Medium Shading 2 Accent 5" w:uiPriority="64"/>
+    <w:lsdException w:name="Medium List 1 Accent 5" w:uiPriority="65"/>
+    <w:lsdException w:name="Medium List 2 Accent 5" w:uiPriority="66"/>
+    <w:lsdException w:name="Medium Grid 1 Accent 5" w:uiPriority="67"/>
+    <w:lsdException w:name="Medium Grid 2 Accent 5" w:uiPriority="68"/>
+    <w:lsdException w:name="Medium Grid 3 Accent 5" w:uiPriority="69"/>
+    <w:lsdException w:name="Dark List Accent 5" w:uiPriority="70"/>
+    <w:lsdException w:name="Colorful Shading Accent 5" w:uiPriority="71"/>
+    <w:lsdException w:name="Colorful List Accent 5" w:uiPriority="72"/>
+    <w:lsdException w:name="Colorful Grid Accent 5" w:uiPriority="73"/>
+    <w:lsdException w:name="Light Shading Accent 6" w:uiPriority="60"/>
+    <w:lsdException w:name="Light List Accent 6" w:uiPriority="61"/>
+    <w:lsdException w:name="Light Grid Accent 6" w:uiPriority="62"/>
+    <w:lsdException w:name="Medium Shading 1 Accent 6" w:uiPriority="63"/>
+    <w:lsdException w:name="Medium Shading 2 Accent 6" w:uiPriority="64"/>
+    <w:lsdException w:name="Medium List 1 Accent 6" w:uiPriority="65"/>
+    <w:lsdException w:name="Medium List 2 Accent 6" w:uiPriority="66"/>
+    <w:lsdException w:name="Medium Grid 1 Accent 6" w:uiPriority="67"/>
+    <w:lsdException w:name="Medium Grid 2 Accent 6" w:uiPriority="68"/>
+    <w:lsdException w:name="Medium Grid 3 Accent 6" w:uiPriority="69"/>
+    <w:lsdException w:name="Dark List Accent 6" w:uiPriority="70"/>
+    <w:lsdException w:name="Colorful Shading Accent 6" w:uiPriority="71"/>
+    <w:lsdException w:name="Colorful List Accent 6" w:uiPriority="72"/>
+    <w:lsdException w:name="Colorful Grid Accent 6" w:uiPriority="73"/>
+    <w:lsdException w:name="Subtle Emphasis" w:uiPriority="19" w:qFormat="1"/>
+    <w:lsdException w:name="Intense Emphasis" w:uiPriority="21" w:qFormat="1"/>
+    <w:lsdException w:name="Subtle Reference" w:uiPriority="31" w:qFormat="1"/>
+    <w:lsdException w:name="Intense Reference" w:uiPriority="32" w:qFormat="1"/>
+    <w:lsdException w:name="Book Title" w:uiPriority="33" w:qFormat="1"/>
+    <w:lsdException w:name="Bibliography" w:semiHidden="1" w:uiPriority="37" w:unhideWhenUsed="1"/>
+    <w:lsdException w:name="TOC Heading" w:semiHidden="1" w:uiPriority="39" w:unhideWhenUsed="1" w:qFormat="1"/>
+    <w:lsdException w:name="Plain Table 1" w:uiPriority="41"/>
+    <w:lsdException w:name="Plain Table 2" w:uiPriority="42"/>
+    <w:lsdException w:name="Plain Table 3" w:uiPriority="43"/>
+    <w:lsdException w:name="Plain Table 4" w:uiPriority="44"/>
+    <w:lsdException w:name="Plain Table 5" w:uiPriority="45"/>
+    <w:lsdException w:name="Grid Table Light" w:uiPriority="40"/>
+    <w:lsdException w:name="Grid Table 1 Light" w:uiPriority="46"/>
+    <w:lsdException w:name="Grid Table 2" w:uiPriority="47"/>
+    <w:lsdException w:name="Grid Table 3" w:uiPriority="48"/>
+    <w:lsdException w:name="Grid Table 4" w:uiPriority="49"/>
+    <w:lsdException w:name="Grid Table 5 Dark" w:uiPriority="50"/>
+    <w:lsdException w:name="Grid Table 6 Colorful" w:uiPriority="51"/>
+    <w:lsdException w:name="Grid Table 7 Colorful" w:uiPriority="52"/>
+    <w:lsdException w:name="Grid Table 1 Light Accent 1" w:uiPriority="46"/>
+    <w:lsdException w:name="Grid Table 2 Accent 1" w:uiPriority="47"/>
+    <w:lsdException w:name="Grid Table 3 Accent 1" w:uiPriority="48"/>
+    <w:lsdException w:name="Grid Table 4 Accent 1" w:uiPriority="49"/>
+    <w:lsdException w:name="Grid Table 5 Dark Accent 1" w:uiPriority="50"/>
+    <w:lsdException w:name="Grid Table 6 Colorful Accent 1" w:uiPriority="51"/>
+    <w:lsdException w:name="Grid Table 7 Colorful Accent 1" w:uiPriority="52"/>
+    <w:lsdException w:name="Grid Table 1 Light Accent 2" w:uiPriority="46"/>
+    <w:lsdException w:name="Grid Table 2 Accent 2" w:uiPriority="47"/>
+    <w:lsdException w:name="Grid Table 3 Accent 2" w:uiPriority="48"/>
+    <w:lsdException w:name="Grid Table 4 Accent 2" w:uiPriority="49"/>
+    <w:lsdException w:name="Grid Table 5 Dark Accent 2" w:uiPriority="50"/>
+    <w:lsdException w:name="Grid Table 6 Colorful Accent 2" w:uiPriority="51"/>
+    <w:lsdException w:name="Grid Table 7 Colorful Accent 2" w:uiPriority="52"/>
+    <w:lsdException w:name="Grid Table 1 Light Accent 3" w:uiPriority="46"/>
+    <w:lsdException w:name="Grid Table 2 Accent 3" w:uiPriority="47"/>
+    <w:lsdException w:name="Grid Table 3 Accent 3" w:uiPriority="48"/>
+    <w:lsdException w:name="Grid Table 4 Accent 3" w:uiPriority="49"/>
+    <w:lsdException w:name="Grid Table 5 Dark Accent 3" w:uiPriority="50"/>
+    <w:lsdException w:name="Grid Table 6 Colorful Accent 3" w:uiPriority="51"/>
+    <w:lsdException w:name="Grid Table 7 Colorful Accent 3" w:uiPriority="52"/>
+    <w:lsdException w:name="Grid Table 1 Light Accent 4" w:uiPriority="46"/>
+    <w:lsdException w:name="Grid Table 2 Accent 4" w:uiPriority="47"/>
+    <w:lsdException w:name="Grid Table 3 Accent 4" w:uiPriority="48"/>
+    <w:lsdException w:name="Grid Table 4 Accent 4" w:uiPriority="49"/>
+    <w:lsdException w:name="Grid Table 5 Dark Accent 4" w:uiPriority="50"/>
+    <w:lsdException w:name="Grid Table 6 Colorful Accent 4" w:uiPriority="51"/>
+    <w:lsdException w:name="Grid Table 7 Colorful Accent 4" w:uiPriority="52"/>
+    <w:lsdException w:name="Grid Table 1 Light Accent 5" w:uiPriority="46"/>
+    <w:lsdException w:name="Grid Table 2 Accent 5" w:uiPriority="47"/>
+    <w:lsdException w:name="Grid Table 3 Accent 5" w:uiPriority="48"/>
+    <w:lsdException w:name="Grid Table 4 Accent 5" w:uiPriority="49"/>
+    <w:lsdException w:name="Grid Table 5 Dark Accent 5" w:uiPriority="50"/>
+    <w:lsdException w:name="Grid Table 6 Colorful Accent 5" w:uiPriority="51"/>
+    <w:lsdException w:name="Grid Table 7 Colorful Accent 5" w:uiPriority="52"/>
+    <w:lsdException w:name="Grid Table 1 Light Accent 6" w:uiPriority="46"/>
+    <w:lsdException w:name="Grid Table 2 Accent 6" w:uiPriority="47"/>
+    <w:lsdException w:name="Grid Table 3 Accent 6" w:uiPriority="48"/>
+    <w:lsdException w:name="Grid Table 4 Accent 6" w:uiPriority="49"/>
+    <w:lsdException w:name="Grid Table 5 Dark Accent 6" w:uiPriority="50"/>
+    <w:lsdException w:name="Grid Table 6 Colorful Accent 6" w:uiPriority="51"/>
+    <w:lsdException w:name="Grid Table 7 Colorful Accent 6" w:uiPriority="52"/>
+    <w:lsdException w:name="List Table 1 Light" w:uiPriority="46"/>
+    <w:lsdException w:name="List Table 2" w:uiPriority="47"/>
+    <w:lsdException w:name="List Table 3" w:uiPriority="48"/>
+    <w:lsdException w:name="List Table 4" w:uiPriority="49"/>
+    <w:lsdException w:name="List Table 5 Dark" w:uiPriority="50"/>
+    <w:lsdException w:name="List Table 6 Colorful" w:uiPriority="51"/>
+    <w:lsdException w:name="List Table 7 Colorful" w:uiPriority="52"/>
+    <w:lsdException w:name="List Table 1 Light Accent 1" w:uiPriority="46"/>
+    <w:lsdException w:name="List Table 2 Accent 1" w:uiPriority="47"/>
+    <w:lsdException w:name="List Table 3 Accent 1" w:uiPriority="48"/>
+    <w:lsdException w:name="List Table 4 Accent 1" w:uiPriority="49"/>
+    <w:lsdException w:name="List Table 5 Dark Accent 1" w:uiPriority="50"/>
+    <w:lsdException w:name="List Table 6 Colorful Accent 1" w:uiPriority="51"/>
+    <w:lsdException w:name="List Table 7 Colorful Accent 1" w:uiPriority="52"/>
+    <w:lsdException w:name="List Table 1 Light Accent 2" w:uiPriority="46"/>
+    <w:lsdException w:name="List Table 2 Accent 2" w:uiPriority="47"/>
+    <w:lsdException w:name="List Table 3 Accent 2" w:uiPriority="48"/>
+    <w:lsdException w:name="List Table 4 Accent 2" w:uiPriority="49"/>
+    <w:lsdException w:name="List Table 5 Dark Accent 2" w:uiPriority="50"/>
+    <w:lsdException w:name="List Table 6 Colorful Accent 2" w:uiPriority="51"/>
+    <w:lsdException w:name="List Table 7 Colorful Accent 2" w:uiPriority="52"/>
+    <w:lsdException w:name="List Table 1 Light Accent 3" w:uiPriority="46"/>
+    <w:lsdException w:name="List Table 2 Accent 3" w:uiPriority="47"/>
+    <w:lsdException w:name="List Table 3 Accent 3" w:uiPriority="48"/>
+    <w:lsdException w:name="List Table 4 Accent 3" w:uiPriority="49"/>
+    <w:lsdException w:name="List Table 5 Dark Accent 3" w:uiPriority="50"/>
+    <w:lsdException w:name="List Table 6 Colorful Accent 3" w:uiPriority="51"/>
+    <w:lsdException w:name="List Table 7 Colorful Accent 3" w:uiPriority="52"/>
+    <w:lsdException w:name="List Table 1 Light Accent 4" w:uiPriority="46"/>
+    <w:lsdException w:name="List Table 2 Accent 4" w:uiPriority="47"/>
+    <w:lsdException w:name="List Table 3 Accent 4" w:uiPriority="48"/>
+    <w:lsdException w:name="List Table 4 Accent 4" w:uiPriority="49"/>
+    <w:lsdException w:name="List Table 5 Dark Accent 4" w:uiPriority="50"/>
+    <w:lsdException w:name="List Table 6 Colorful Accent 4" w:uiPriority="51"/>
+    <w:lsdException w:name="List Table 7 Colorful Accent 4" w:uiPriority="52"/>
+    <w:lsdException w:name="List Table 1 Light Accent 5" w:uiPriority="46"/>
+    <w:lsdException w:name="List Table 2 Accent 5" w:uiPriority="47"/>
+    <w:lsdException w:name="List Table 3 Accent 5" w:uiPriority="48"/>
+    <w:lsdException w:name="List Table 4 Accent 5" w:uiPriority="49"/>
+    <w:lsdException w:name="List Table 5 Dark Accent 5" w:uiPriority="50"/>
+    <w:lsdException w:name="List Table 6 Colorful Accent 5" w:uiPriority="51"/>
+    <w:lsdException w:name="List Table 7 Colorful Accent 5" w:uiPriority="52"/>
+    <w:lsdException w:name="List Table 1 Light Accent 6" w:uiPriority="46"/>
+    <w:lsdException w:name="List Table 2 Accent 6" w:uiPriority="47"/>
+    <w:lsdException w:name="List Table 3 Accent 6" w:uiPriority="48"/>
+    <w:lsdException w:name="List Table 4 Accent 6" w:uiPriority="49"/>
+    <w:lsdException w:name="List Table 5 Dark Accent 6" w:uiPriority="50"/>
+    <w:lsdException w:name="List Table 6 Colorful Accent 6" w:uiPriority="51"/>
+    <w:lsdException w:name="List Table 7 Colorful Accent 6" w:uiPriority="52"/>
+  </w:latentStyles>
+  <w:style w:type="paragraph" w:default="1" w:styleId="Normal">
+    <w:name w:val="Normal"/>
+    <w:qFormat/>
+  </w:style>
+  <w:style w:type="character" w:default="1" w:styleId="Fuentedeprrafopredeter">
+    <w:name w:val="Default Paragraph Font"/>
+    <w:uiPriority w:val="1"/>
+    <w:semiHidden/>
+    <w:unhideWhenUsed/>
+  </w:style>
+  <w:style w:type="table" w:default="1" w:styleId="Tablanormal">
+    <w:name w:val="Normal Table"/>
+    <w:uiPriority w:val="99"/>
+    <w:semiHidden/>
+    <w:unhideWhenUsed/>
+    <w:tblPr>
+      <w:tblInd w:w="0" w:type="dxa"/>
+      <w:tblCellMar>
+        <w:top w:w="0" w:type="dxa"/>
+        <w:left w:w="108" w:type="dxa"/>
+        <w:bottom w:w="0" w:type="dxa"/>
+        <w:right w:w="108" w:type="dxa"/>
+      </w:tblCellMar>
+    </w:tblPr>
+  </w:style>
+  <w:style w:type="numbering" w:default="1" w:styleId="Sinlista">
+    <w:name w:val="No List"/>
+    <w:uiPriority w:val="99"/>
+    <w:semiHidden/>
+    <w:unhideWhenUsed/>
+  </w:style>
+  <w:style w:type="character" w:styleId="Textodelmarcadordeposicin">
+    <w:name w:val="Placeholder Text"/>
+    <w:basedOn w:val="Fuentedeprrafopredeter"/>
+    <w:uiPriority w:val="99"/>
+    <w:semiHidden/>
+    <w:rsid w:val="00C45929"/>
+    <w:rPr>
+      <w:color w:val="808080"/>
+    </w:rPr>
+  </w:style>
+</w:styles>
+</file>
+
+<file path=word/glossary/webSettings.xml><?xml version="1.0" encoding="utf-8"?>
+<w:webSettings xmlns:mc="http://schemas.openxmlformats.org/markup-compatibility/2006" xmlns:r="http://schemas.openxmlformats.org/officeDocument/2006/relationships" xmlns:w="http://schemas.openxmlformats.org/wordprocessingml/2006/main" xmlns:w14="http://schemas.microsoft.com/office/word/2010/wordml" xmlns:w15="http://schemas.microsoft.com/office/word/2012/wordml" mc:Ignorable="w14 w15">
+  <w:optimizeForBrowser/>
+  <w:allowPNG/>
+</w:webSettings>
 </file>
 
 <file path=word/theme/theme1.xml><?xml version="1.0" encoding="utf-8"?>
@@ -5458,7 +7840,7 @@
 </file>
 
 <file path=customXml/itemProps1.xml><?xml version="1.0" encoding="utf-8"?>
-<ds:datastoreItem xmlns:ds="http://schemas.openxmlformats.org/officeDocument/2006/customXml" ds:itemID="{076E21E8-4441-409F-9054-E77036E78D59}">
+<ds:datastoreItem xmlns:ds="http://schemas.openxmlformats.org/officeDocument/2006/customXml" ds:itemID="{611CCC36-A81D-484C-814E-830E9C1F6681}">
   <ds:schemaRefs>
     <ds:schemaRef ds:uri="http://schemas.openxmlformats.org/officeDocument/2006/bibliography"/>
   </ds:schemaRefs>

</xml_diff>